<commit_message>
Grammatical fixes, and added a couple sentences.
</commit_message>
<xml_diff>
--- a/DP1/Report.docx
+++ b/DP1/Report.docx
@@ -1,6 +1,6 @@
 
 <file path=word/document.xml><?xml version="1.0" encoding="utf-8"?>
-<w:document xmlns:wpc="http://schemas.microsoft.com/office/word/2010/wordprocessingCanvas" xmlns:mc="http://schemas.openxmlformats.org/markup-compatibility/2006" xmlns:o="urn:schemas-microsoft-com:office:office" xmlns:r="http://schemas.openxmlformats.org/officeDocument/2006/relationships" xmlns:m="http://schemas.openxmlformats.org/officeDocument/2006/math" xmlns:v="urn:schemas-microsoft-com:vml" xmlns:wp14="http://schemas.microsoft.com/office/word/2010/wordprocessingDrawing" xmlns:wp="http://schemas.openxmlformats.org/drawingml/2006/wordprocessingDrawing" xmlns:w10="urn:schemas-microsoft-com:office:word" xmlns:w="http://schemas.openxmlformats.org/wordprocessingml/2006/main" xmlns:w14="http://schemas.microsoft.com/office/word/2010/wordml" xmlns:w15="http://schemas.microsoft.com/office/word/2012/wordml" xmlns:wpg="http://schemas.microsoft.com/office/word/2010/wordprocessingGroup" xmlns:wpi="http://schemas.microsoft.com/office/word/2010/wordprocessingInk" xmlns:wne="http://schemas.microsoft.com/office/word/2006/wordml" xmlns:wps="http://schemas.microsoft.com/office/word/2010/wordprocessingShape" mc:Ignorable="w14 w15 wp14">
+<w:document xmlns:wpc="http://schemas.microsoft.com/office/word/2010/wordprocessingCanvas" xmlns:mo="http://schemas.microsoft.com/office/mac/office/2008/main" xmlns:mc="http://schemas.openxmlformats.org/markup-compatibility/2006" xmlns:mv="urn:schemas-microsoft-com:mac:vml" xmlns:o="urn:schemas-microsoft-com:office:office" xmlns:r="http://schemas.openxmlformats.org/officeDocument/2006/relationships" xmlns:m="http://schemas.openxmlformats.org/officeDocument/2006/math" xmlns:v="urn:schemas-microsoft-com:vml" xmlns:wp14="http://schemas.microsoft.com/office/word/2010/wordprocessingDrawing" xmlns:wp="http://schemas.openxmlformats.org/drawingml/2006/wordprocessingDrawing" xmlns:w10="urn:schemas-microsoft-com:office:word" xmlns:w="http://schemas.openxmlformats.org/wordprocessingml/2006/main" xmlns:w14="http://schemas.microsoft.com/office/word/2010/wordml" xmlns:w15="http://schemas.microsoft.com/office/word/2012/wordml" xmlns:wpg="http://schemas.microsoft.com/office/word/2010/wordprocessingGroup" xmlns:wpi="http://schemas.microsoft.com/office/word/2010/wordprocessingInk" xmlns:wne="http://schemas.microsoft.com/office/word/2006/wordml" xmlns:wps="http://schemas.microsoft.com/office/word/2010/wordprocessingShape" mc:Ignorable="w14 w15 wp14">
   <w:body>
     <w:p>
       <w:pPr>
@@ -12,10 +12,6 @@
       </w:r>
       <w:r>
         <w:br/>
-      </w:r>
-      <w:bookmarkStart w:id="0" w:name="_GoBack"/>
-      <w:bookmarkEnd w:id="0"/>
-      <w:r>
         <w:t>Oct 06 2015</w:t>
       </w:r>
       <w:r>
@@ -66,7 +62,7 @@
                 <wp:positionV relativeFrom="paragraph">
                   <wp:posOffset>5515610</wp:posOffset>
                 </wp:positionV>
-                <wp:extent cx="2946400" cy="635"/>
+                <wp:extent cx="2946400" cy="266700"/>
                 <wp:effectExtent l="0" t="0" r="0" b="0"/>
                 <wp:wrapSquare wrapText="bothSides"/>
                 <wp:docPr id="7" name="Text Box 7"/>
@@ -78,7 +74,7 @@
                       <wps:spPr>
                         <a:xfrm>
                           <a:off x="0" y="0"/>
-                          <a:ext cx="2946400" cy="635"/>
+                          <a:ext cx="2946400" cy="266700"/>
                         </a:xfrm>
                         <a:prstGeom prst="rect">
                           <a:avLst/>
@@ -125,11 +121,11 @@
           </mc:Choice>
           <mc:Fallback>
             <w:pict>
-              <v:shapetype w14:anchorId="08DD3BD0" id="_x0000_t202" coordsize="21600,21600" o:spt="202" path="m,l,21600r21600,l21600,xe">
+              <v:shapetype w14:anchorId="08DD3BD0" id="_x0000_t202" coordsize="21600,21600" o:spt="202" path="m0,0l0,21600,21600,21600,21600,0xe">
                 <v:stroke joinstyle="miter"/>
                 <v:path gradientshapeok="t" o:connecttype="rect"/>
               </v:shapetype>
-              <v:shape id="Text Box 7" o:spid="_x0000_s1026" type="#_x0000_t202" style="position:absolute;margin-left:-2.5pt;margin-top:434.3pt;width:232pt;height:.05pt;z-index:251663360;visibility:visible;mso-wrap-style:square;mso-wrap-distance-left:9pt;mso-wrap-distance-top:0;mso-wrap-distance-right:9pt;mso-wrap-distance-bottom:0;mso-position-horizontal:absolute;mso-position-horizontal-relative:text;mso-position-vertical:absolute;mso-position-vertical-relative:text;v-text-anchor:top" o:gfxdata="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" stroked="f">
+              <v:shape id="Text_x0020_Box_x0020_7" o:spid="_x0000_s1026" type="#_x0000_t202" style="position:absolute;margin-left:-2.5pt;margin-top:434.3pt;width:232pt;height:21pt;z-index:251663360;visibility:visible;mso-wrap-style:square;mso-wrap-distance-left:9pt;mso-wrap-distance-top:0;mso-wrap-distance-right:9pt;mso-wrap-distance-bottom:0;mso-position-horizontal:absolute;mso-position-horizontal-relative:text;mso-position-vertical:absolute;mso-position-vertical-relative:text;v-text-anchor:top" o:gfxdata="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" stroked="f">
                 <v:textbox style="mso-fit-shape-to-text:t" inset="0,0,0,0">
                   <w:txbxContent>
                     <w:p>
@@ -237,7 +233,7 @@
                 <wp:positionV relativeFrom="paragraph">
                   <wp:posOffset>3293110</wp:posOffset>
                 </wp:positionV>
-                <wp:extent cx="2946400" cy="635"/>
+                <wp:extent cx="2946400" cy="266700"/>
                 <wp:effectExtent l="0" t="0" r="0" b="0"/>
                 <wp:wrapSquare wrapText="bothSides"/>
                 <wp:docPr id="1" name="Text Box 1"/>
@@ -249,7 +245,7 @@
                       <wps:spPr>
                         <a:xfrm>
                           <a:off x="0" y="0"/>
-                          <a:ext cx="2946400" cy="635"/>
+                          <a:ext cx="2946400" cy="266700"/>
                         </a:xfrm>
                         <a:prstGeom prst="rect">
                           <a:avLst/>
@@ -296,7 +292,7 @@
           </mc:Choice>
           <mc:Fallback>
             <w:pict>
-              <v:shape w14:anchorId="5912BB2A" id="Text Box 1" o:spid="_x0000_s1027" type="#_x0000_t202" style="position:absolute;margin-left:0;margin-top:259.3pt;width:232pt;height:.05pt;z-index:251660288;visibility:visible;mso-wrap-style:square;mso-wrap-distance-left:9pt;mso-wrap-distance-top:0;mso-wrap-distance-right:9pt;mso-wrap-distance-bottom:0;mso-position-horizontal:absolute;mso-position-horizontal-relative:text;mso-position-vertical:absolute;mso-position-vertical-relative:text;v-text-anchor:top" o:gfxdata="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" stroked="f">
+              <v:shape w14:anchorId="5912BB2A" id="Text_x0020_Box_x0020_1" o:spid="_x0000_s1027" type="#_x0000_t202" style="position:absolute;margin-left:0;margin-top:259.3pt;width:232pt;height:21pt;z-index:251660288;visibility:visible;mso-wrap-style:square;mso-wrap-distance-left:9pt;mso-wrap-distance-top:0;mso-wrap-distance-right:9pt;mso-wrap-distance-bottom:0;mso-position-horizontal:absolute;mso-position-horizontal-relative:text;mso-position-vertical:absolute;mso-position-vertical-relative:text;v-text-anchor:top" o:gfxdata="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" stroked="f">
                 <v:textbox style="mso-fit-shape-to-text:t" inset="0,0,0,0">
                   <w:txbxContent>
                     <w:p>
@@ -398,7 +394,46 @@
           <w:shd w:val="clear" w:color="auto" w:fill="FFFFFF"/>
         </w:rPr>
         <w:tab/>
-        <w:t xml:space="preserve">To implement our Convex Hull algorithm we implemented the Quick Hull algorithm. This design is based on the Quicksort algorithm. Its normal complexity is </w:t>
+      </w:r>
+      <w:r>
+        <w:rPr>
+          <w:rFonts w:ascii="Lucida Sans" w:hAnsi="Lucida Sans"/>
+          <w:color w:val="444444"/>
+          <w:sz w:val="20"/>
+          <w:szCs w:val="20"/>
+          <w:shd w:val="clear" w:color="auto" w:fill="FFFFFF"/>
+        </w:rPr>
+        <w:t xml:space="preserve">We chose to implement the Quick Hull algorithm as our solution to the </w:t>
+      </w:r>
+      <w:r>
+        <w:rPr>
+          <w:rFonts w:ascii="Lucida Sans" w:hAnsi="Lucida Sans"/>
+          <w:color w:val="444444"/>
+          <w:sz w:val="20"/>
+          <w:szCs w:val="20"/>
+          <w:shd w:val="clear" w:color="auto" w:fill="FFFFFF"/>
+        </w:rPr>
+        <w:t xml:space="preserve">Convex Hull </w:t>
+      </w:r>
+      <w:r>
+        <w:rPr>
+          <w:rFonts w:ascii="Lucida Sans" w:hAnsi="Lucida Sans"/>
+          <w:color w:val="444444"/>
+          <w:sz w:val="20"/>
+          <w:szCs w:val="20"/>
+          <w:shd w:val="clear" w:color="auto" w:fill="FFFFFF"/>
+        </w:rPr>
+        <w:t>problem. This design gets its name from the Quicksort algorithm, with which it shares some similarity.</w:t>
+      </w:r>
+      <w:r>
+        <w:rPr>
+          <w:rFonts w:ascii="Lucida Sans" w:hAnsi="Lucida Sans"/>
+          <w:color w:val="444444"/>
+          <w:sz w:val="20"/>
+          <w:szCs w:val="20"/>
+          <w:shd w:val="clear" w:color="auto" w:fill="FFFFFF"/>
+        </w:rPr>
+        <w:t xml:space="preserve"> Its normal complexity is </w:t>
       </w:r>
       <m:oMath>
         <m:r>
@@ -577,122 +612,13 @@
           <w:szCs w:val="20"/>
           <w:shd w:val="clear" w:color="auto" w:fill="FFFFFF"/>
         </w:rPr>
-        <w:t>. Our implementation of this algorithm takes the point with the lowest x value and the highest x value</w:t>
-      </w:r>
-      <w:r>
-        <w:rPr>
-          <w:rFonts w:ascii="Lucida Sans" w:eastAsiaTheme="minorEastAsia" w:hAnsi="Lucida Sans"/>
-          <w:color w:val="444444"/>
-          <w:sz w:val="20"/>
-          <w:szCs w:val="20"/>
-          <w:shd w:val="clear" w:color="auto" w:fill="FFFFFF"/>
-        </w:rPr>
-        <w:t xml:space="preserve"> (and adds them to our list of convex hull points</w:t>
-      </w:r>
-      <w:r>
-        <w:rPr>
-          <w:rFonts w:ascii="Lucida Sans" w:eastAsiaTheme="minorEastAsia" w:hAnsi="Lucida Sans"/>
-          <w:color w:val="444444"/>
-          <w:sz w:val="20"/>
-          <w:szCs w:val="20"/>
-          <w:shd w:val="clear" w:color="auto" w:fill="FFFFFF"/>
-        </w:rPr>
-        <w:t xml:space="preserve"> also see Figure 1</w:t>
-      </w:r>
-      <w:r>
-        <w:rPr>
-          <w:rFonts w:ascii="Lucida Sans" w:eastAsiaTheme="minorEastAsia" w:hAnsi="Lucida Sans"/>
-          <w:color w:val="444444"/>
-          <w:sz w:val="20"/>
-          <w:szCs w:val="20"/>
-          <w:shd w:val="clear" w:color="auto" w:fill="FFFFFF"/>
-        </w:rPr>
-        <w:t>)</w:t>
-      </w:r>
-      <w:r>
-        <w:rPr>
-          <w:rFonts w:ascii="Lucida Sans" w:eastAsiaTheme="minorEastAsia" w:hAnsi="Lucida Sans"/>
-          <w:color w:val="444444"/>
-          <w:sz w:val="20"/>
-          <w:szCs w:val="20"/>
-          <w:shd w:val="clear" w:color="auto" w:fill="FFFFFF"/>
-        </w:rPr>
-        <w:t xml:space="preserve"> and connects a line between them.</w:t>
-      </w:r>
-      <w:r>
-        <w:rPr>
-          <w:rFonts w:ascii="Lucida Sans" w:eastAsiaTheme="minorEastAsia" w:hAnsi="Lucida Sans"/>
-          <w:color w:val="444444"/>
-          <w:sz w:val="20"/>
-          <w:szCs w:val="20"/>
-          <w:shd w:val="clear" w:color="auto" w:fill="FFFFFF"/>
-        </w:rPr>
-        <w:t xml:space="preserve"> It then iterates through all the points above it and finds the one that is furthest away</w:t>
-      </w:r>
-      <w:r>
-        <w:rPr>
-          <w:rFonts w:ascii="Lucida Sans" w:eastAsiaTheme="minorEastAsia" w:hAnsi="Lucida Sans"/>
-          <w:color w:val="444444"/>
-          <w:sz w:val="20"/>
-          <w:szCs w:val="20"/>
-          <w:shd w:val="clear" w:color="auto" w:fill="FFFFFF"/>
-        </w:rPr>
-        <w:t xml:space="preserve"> from the line (and adds it to the list of points in our convex hull</w:t>
-      </w:r>
-      <w:r>
-        <w:rPr>
-          <w:rFonts w:ascii="Lucida Sans" w:eastAsiaTheme="minorEastAsia" w:hAnsi="Lucida Sans"/>
-          <w:color w:val="444444"/>
-          <w:sz w:val="20"/>
-          <w:szCs w:val="20"/>
-          <w:shd w:val="clear" w:color="auto" w:fill="FFFFFF"/>
-        </w:rPr>
-        <w:t xml:space="preserve"> also see Figure 2</w:t>
-      </w:r>
-      <w:r>
-        <w:rPr>
-          <w:rFonts w:ascii="Lucida Sans" w:eastAsiaTheme="minorEastAsia" w:hAnsi="Lucida Sans"/>
-          <w:color w:val="444444"/>
-          <w:sz w:val="20"/>
-          <w:szCs w:val="20"/>
-          <w:shd w:val="clear" w:color="auto" w:fill="FFFFFF"/>
-        </w:rPr>
-        <w:t>)</w:t>
-      </w:r>
-      <w:r>
-        <w:rPr>
-          <w:rFonts w:ascii="Lucida Sans" w:eastAsiaTheme="minorEastAsia" w:hAnsi="Lucida Sans"/>
-          <w:color w:val="444444"/>
-          <w:sz w:val="20"/>
-          <w:szCs w:val="20"/>
-          <w:shd w:val="clear" w:color="auto" w:fill="FFFFFF"/>
-        </w:rPr>
-        <w:t>. Using that point it makes a triangle between the two ext</w:t>
-      </w:r>
-      <w:r>
-        <w:rPr>
-          <w:rFonts w:ascii="Lucida Sans" w:eastAsiaTheme="minorEastAsia" w:hAnsi="Lucida Sans"/>
-          <w:color w:val="444444"/>
-          <w:sz w:val="20"/>
-          <w:szCs w:val="20"/>
-          <w:shd w:val="clear" w:color="auto" w:fill="FFFFFF"/>
-        </w:rPr>
-        <w:t>reme points and this new point. With that triangle we go through each point and using the cross product of the different vectors we find out if the different points are within the triangle or outside of it. Using that data, we can make a new line and find the furthest point</w:t>
-      </w:r>
-      <w:r>
-        <w:rPr>
-          <w:rFonts w:ascii="Lucida Sans" w:eastAsiaTheme="minorEastAsia" w:hAnsi="Lucida Sans"/>
-          <w:color w:val="444444"/>
-          <w:sz w:val="20"/>
-          <w:szCs w:val="20"/>
-          <w:shd w:val="clear" w:color="auto" w:fill="FFFFFF"/>
-        </w:rPr>
-        <w:t xml:space="preserve"> and add it to the list. We continue this recursively, throwing away any points with in the triangles until we have all of them on that side of the line. We then do the same thing for the bottom half. </w:t>
+        <w:t>. It is a divide and conquer type algorithm, with each iteration, the number of points we have to look through is greatly reduced.</w:t>
       </w:r>
     </w:p>
     <w:p>
       <w:pPr>
         <w:spacing w:line="480" w:lineRule="auto"/>
+        <w:ind w:firstLine="720"/>
         <w:rPr>
           <w:rFonts w:ascii="Lucida Sans" w:eastAsiaTheme="minorEastAsia" w:hAnsi="Lucida Sans"/>
           <w:color w:val="444444"/>
@@ -709,19 +635,267 @@
           <w:szCs w:val="20"/>
           <w:shd w:val="clear" w:color="auto" w:fill="FFFFFF"/>
         </w:rPr>
-        <w:tab/>
-        <w:t xml:space="preserve">The problem is not too difficult as the algorithm was well documented. The only difficulties were finding out implementation details such as computing cross products and </w:t>
-      </w:r>
-      <w:r>
-        <w:rPr>
-          <w:rFonts w:ascii="Lucida Sans" w:eastAsiaTheme="minorEastAsia" w:hAnsi="Lucida Sans"/>
-          <w:color w:val="444444"/>
-          <w:sz w:val="20"/>
-          <w:szCs w:val="20"/>
-          <w:shd w:val="clear" w:color="auto" w:fill="FFFFFF"/>
-        </w:rPr>
-        <w:lastRenderedPageBreak/>
-        <w:t>comparing the sign of two different ones. Our implementation does not return the data in sorted form so we did need to sort it afterwards which we did by computing the angle of the different points in relation to the first point and then using that to make a counter clockwise sorted list.</w:t>
+        <w:t>Our implementation of this algorithm takes the point</w:t>
+      </w:r>
+      <w:r>
+        <w:rPr>
+          <w:rFonts w:ascii="Lucida Sans" w:eastAsiaTheme="minorEastAsia" w:hAnsi="Lucida Sans"/>
+          <w:color w:val="444444"/>
+          <w:sz w:val="20"/>
+          <w:szCs w:val="20"/>
+          <w:shd w:val="clear" w:color="auto" w:fill="FFFFFF"/>
+        </w:rPr>
+        <w:t>s</w:t>
+      </w:r>
+      <w:r>
+        <w:rPr>
+          <w:rFonts w:ascii="Lucida Sans" w:eastAsiaTheme="minorEastAsia" w:hAnsi="Lucida Sans"/>
+          <w:color w:val="444444"/>
+          <w:sz w:val="20"/>
+          <w:szCs w:val="20"/>
+          <w:shd w:val="clear" w:color="auto" w:fill="FFFFFF"/>
+        </w:rPr>
+        <w:t xml:space="preserve"> with the lowest x value and the highest x value</w:t>
+      </w:r>
+      <w:r>
+        <w:rPr>
+          <w:rFonts w:ascii="Lucida Sans" w:eastAsiaTheme="minorEastAsia" w:hAnsi="Lucida Sans"/>
+          <w:color w:val="444444"/>
+          <w:sz w:val="20"/>
+          <w:szCs w:val="20"/>
+          <w:shd w:val="clear" w:color="auto" w:fill="FFFFFF"/>
+        </w:rPr>
+        <w:t xml:space="preserve"> (and adds them to our list of convex </w:t>
+      </w:r>
+      <w:r>
+        <w:rPr>
+          <w:rFonts w:ascii="Lucida Sans" w:eastAsiaTheme="minorEastAsia" w:hAnsi="Lucida Sans"/>
+          <w:color w:val="444444"/>
+          <w:sz w:val="20"/>
+          <w:szCs w:val="20"/>
+          <w:shd w:val="clear" w:color="auto" w:fill="FFFFFF"/>
+        </w:rPr>
+        <w:t>hull points--</w:t>
+      </w:r>
+      <w:r>
+        <w:rPr>
+          <w:rFonts w:ascii="Lucida Sans" w:eastAsiaTheme="minorEastAsia" w:hAnsi="Lucida Sans"/>
+          <w:color w:val="444444"/>
+          <w:sz w:val="20"/>
+          <w:szCs w:val="20"/>
+          <w:shd w:val="clear" w:color="auto" w:fill="FFFFFF"/>
+        </w:rPr>
+        <w:t>see Figure 1</w:t>
+      </w:r>
+      <w:r>
+        <w:rPr>
+          <w:rFonts w:ascii="Lucida Sans" w:eastAsiaTheme="minorEastAsia" w:hAnsi="Lucida Sans"/>
+          <w:color w:val="444444"/>
+          <w:sz w:val="20"/>
+          <w:szCs w:val="20"/>
+          <w:shd w:val="clear" w:color="auto" w:fill="FFFFFF"/>
+        </w:rPr>
+        <w:t>)</w:t>
+      </w:r>
+      <w:r>
+        <w:rPr>
+          <w:rFonts w:ascii="Lucida Sans" w:eastAsiaTheme="minorEastAsia" w:hAnsi="Lucida Sans"/>
+          <w:color w:val="444444"/>
+          <w:sz w:val="20"/>
+          <w:szCs w:val="20"/>
+          <w:shd w:val="clear" w:color="auto" w:fill="FFFFFF"/>
+        </w:rPr>
+        <w:t xml:space="preserve"> and connects a line between them.</w:t>
+      </w:r>
+      <w:r>
+        <w:rPr>
+          <w:rFonts w:ascii="Lucida Sans" w:eastAsiaTheme="minorEastAsia" w:hAnsi="Lucida Sans"/>
+          <w:color w:val="444444"/>
+          <w:sz w:val="20"/>
+          <w:szCs w:val="20"/>
+          <w:shd w:val="clear" w:color="auto" w:fill="FFFFFF"/>
+        </w:rPr>
+        <w:t xml:space="preserve"> It then iterates</w:t>
+      </w:r>
+      <w:r>
+        <w:rPr>
+          <w:rFonts w:ascii="Lucida Sans" w:eastAsiaTheme="minorEastAsia" w:hAnsi="Lucida Sans"/>
+          <w:color w:val="444444"/>
+          <w:sz w:val="20"/>
+          <w:szCs w:val="20"/>
+          <w:shd w:val="clear" w:color="auto" w:fill="FFFFFF"/>
+        </w:rPr>
+        <w:t xml:space="preserve"> through all the points above this line</w:t>
+      </w:r>
+      <w:r>
+        <w:rPr>
+          <w:rFonts w:ascii="Lucida Sans" w:eastAsiaTheme="minorEastAsia" w:hAnsi="Lucida Sans"/>
+          <w:color w:val="444444"/>
+          <w:sz w:val="20"/>
+          <w:szCs w:val="20"/>
+          <w:shd w:val="clear" w:color="auto" w:fill="FFFFFF"/>
+        </w:rPr>
+        <w:t xml:space="preserve"> and finds the one that is furthest away</w:t>
+      </w:r>
+      <w:r>
+        <w:rPr>
+          <w:rFonts w:ascii="Lucida Sans" w:eastAsiaTheme="minorEastAsia" w:hAnsi="Lucida Sans"/>
+          <w:color w:val="444444"/>
+          <w:sz w:val="20"/>
+          <w:szCs w:val="20"/>
+          <w:shd w:val="clear" w:color="auto" w:fill="FFFFFF"/>
+        </w:rPr>
+        <w:t xml:space="preserve"> </w:t>
+      </w:r>
+      <w:r>
+        <w:rPr>
+          <w:rFonts w:ascii="Lucida Sans" w:eastAsiaTheme="minorEastAsia" w:hAnsi="Lucida Sans"/>
+          <w:color w:val="444444"/>
+          <w:sz w:val="20"/>
+          <w:szCs w:val="20"/>
+          <w:shd w:val="clear" w:color="auto" w:fill="FFFFFF"/>
+        </w:rPr>
+        <w:t>(and adds it to the list of points in our convex hull</w:t>
+      </w:r>
+      <w:r>
+        <w:rPr>
+          <w:rFonts w:ascii="Lucida Sans" w:eastAsiaTheme="minorEastAsia" w:hAnsi="Lucida Sans"/>
+          <w:color w:val="444444"/>
+          <w:sz w:val="20"/>
+          <w:szCs w:val="20"/>
+          <w:shd w:val="clear" w:color="auto" w:fill="FFFFFF"/>
+        </w:rPr>
+        <w:t>--</w:t>
+      </w:r>
+      <w:r>
+        <w:rPr>
+          <w:rFonts w:ascii="Lucida Sans" w:eastAsiaTheme="minorEastAsia" w:hAnsi="Lucida Sans"/>
+          <w:color w:val="444444"/>
+          <w:sz w:val="20"/>
+          <w:szCs w:val="20"/>
+          <w:shd w:val="clear" w:color="auto" w:fill="FFFFFF"/>
+        </w:rPr>
+        <w:t>see Figure 2</w:t>
+      </w:r>
+      <w:r>
+        <w:rPr>
+          <w:rFonts w:ascii="Lucida Sans" w:eastAsiaTheme="minorEastAsia" w:hAnsi="Lucida Sans"/>
+          <w:color w:val="444444"/>
+          <w:sz w:val="20"/>
+          <w:szCs w:val="20"/>
+          <w:shd w:val="clear" w:color="auto" w:fill="FFFFFF"/>
+        </w:rPr>
+        <w:t>)</w:t>
+      </w:r>
+      <w:r>
+        <w:rPr>
+          <w:rFonts w:ascii="Lucida Sans" w:eastAsiaTheme="minorEastAsia" w:hAnsi="Lucida Sans"/>
+          <w:color w:val="444444"/>
+          <w:sz w:val="20"/>
+          <w:szCs w:val="20"/>
+          <w:shd w:val="clear" w:color="auto" w:fill="FFFFFF"/>
+        </w:rPr>
+        <w:t>. Using that</w:t>
+      </w:r>
+      <w:r>
+        <w:rPr>
+          <w:rFonts w:ascii="Lucida Sans" w:eastAsiaTheme="minorEastAsia" w:hAnsi="Lucida Sans"/>
+          <w:color w:val="444444"/>
+          <w:sz w:val="20"/>
+          <w:szCs w:val="20"/>
+          <w:shd w:val="clear" w:color="auto" w:fill="FFFFFF"/>
+        </w:rPr>
+        <w:t xml:space="preserve"> third point it makes a triangle</w:t>
+      </w:r>
+      <w:r>
+        <w:rPr>
+          <w:rFonts w:ascii="Lucida Sans" w:eastAsiaTheme="minorEastAsia" w:hAnsi="Lucida Sans"/>
+          <w:color w:val="444444"/>
+          <w:sz w:val="20"/>
+          <w:szCs w:val="20"/>
+          <w:shd w:val="clear" w:color="auto" w:fill="FFFFFF"/>
+        </w:rPr>
+        <w:t>. With that triangle we go through each point and using the cross product of the different vectors</w:t>
+      </w:r>
+      <w:r>
+        <w:rPr>
+          <w:rFonts w:ascii="Lucida Sans" w:eastAsiaTheme="minorEastAsia" w:hAnsi="Lucida Sans"/>
+          <w:color w:val="444444"/>
+          <w:sz w:val="20"/>
+          <w:szCs w:val="20"/>
+          <w:shd w:val="clear" w:color="auto" w:fill="FFFFFF"/>
+        </w:rPr>
+        <w:t xml:space="preserve"> forming the triangle</w:t>
+      </w:r>
+      <w:r>
+        <w:rPr>
+          <w:rFonts w:ascii="Lucida Sans" w:eastAsiaTheme="minorEastAsia" w:hAnsi="Lucida Sans"/>
+          <w:color w:val="444444"/>
+          <w:sz w:val="20"/>
+          <w:szCs w:val="20"/>
+          <w:shd w:val="clear" w:color="auto" w:fill="FFFFFF"/>
+        </w:rPr>
+        <w:t xml:space="preserve"> we find out if the different points are within the triangle or outside of it. Using that </w:t>
+      </w:r>
+      <w:r>
+        <w:rPr>
+          <w:rFonts w:ascii="Lucida Sans" w:eastAsiaTheme="minorEastAsia" w:hAnsi="Lucida Sans"/>
+          <w:color w:val="444444"/>
+          <w:sz w:val="20"/>
+          <w:szCs w:val="20"/>
+          <w:shd w:val="clear" w:color="auto" w:fill="FFFFFF"/>
+        </w:rPr>
+        <w:t>data, we can make a new line and repeat the process</w:t>
+      </w:r>
+      <w:r>
+        <w:rPr>
+          <w:rFonts w:ascii="Lucida Sans" w:eastAsiaTheme="minorEastAsia" w:hAnsi="Lucida Sans"/>
+          <w:color w:val="444444"/>
+          <w:sz w:val="20"/>
+          <w:szCs w:val="20"/>
+          <w:shd w:val="clear" w:color="auto" w:fill="FFFFFF"/>
+        </w:rPr>
+        <w:t>. We continue this recursively</w:t>
+      </w:r>
+      <w:r>
+        <w:rPr>
+          <w:rFonts w:ascii="Lucida Sans" w:eastAsiaTheme="minorEastAsia" w:hAnsi="Lucida Sans"/>
+          <w:color w:val="444444"/>
+          <w:sz w:val="20"/>
+          <w:szCs w:val="20"/>
+          <w:shd w:val="clear" w:color="auto" w:fill="FFFFFF"/>
+        </w:rPr>
+        <w:t>, throwing away any points with</w:t>
+      </w:r>
+      <w:r>
+        <w:rPr>
+          <w:rFonts w:ascii="Lucida Sans" w:eastAsiaTheme="minorEastAsia" w:hAnsi="Lucida Sans"/>
+          <w:color w:val="444444"/>
+          <w:sz w:val="20"/>
+          <w:szCs w:val="20"/>
+          <w:shd w:val="clear" w:color="auto" w:fill="FFFFFF"/>
+        </w:rPr>
+        <w:t>in the triangles until</w:t>
+      </w:r>
+      <w:r>
+        <w:rPr>
+          <w:rFonts w:ascii="Lucida Sans" w:eastAsiaTheme="minorEastAsia" w:hAnsi="Lucida Sans"/>
+          <w:color w:val="444444"/>
+          <w:sz w:val="20"/>
+          <w:szCs w:val="20"/>
+          <w:shd w:val="clear" w:color="auto" w:fill="FFFFFF"/>
+        </w:rPr>
+        <w:t xml:space="preserve"> there are no points remaining outside the triangle</w:t>
+      </w:r>
+      <w:r>
+        <w:rPr>
+          <w:rFonts w:ascii="Lucida Sans" w:eastAsiaTheme="minorEastAsia" w:hAnsi="Lucida Sans"/>
+          <w:color w:val="444444"/>
+          <w:sz w:val="20"/>
+          <w:szCs w:val="20"/>
+          <w:shd w:val="clear" w:color="auto" w:fill="FFFFFF"/>
+        </w:rPr>
+        <w:t xml:space="preserve">. We then do the same thing for the bottom half. </w:t>
       </w:r>
     </w:p>
     <w:p>
@@ -743,8 +917,114 @@
           <w:szCs w:val="20"/>
           <w:shd w:val="clear" w:color="auto" w:fill="FFFFFF"/>
         </w:rPr>
+        <w:lastRenderedPageBreak/>
         <w:tab/>
-        <w:t xml:space="preserve">Running several test cases we found the performance to be quite good. We were able to run a 10,000 point set in around 5 seconds. This seemed to be much quicker than what would have been possible using different algorithms. </w:t>
+        <w:t>The problem is not too difficult as the algorithm was well documented. The only difficulties were finding out implementation details such as computing cross products and comparing the sign of two different ones. Our implementation does not return the data in sorted form so we did need to sort it afterwards which we did by computing the angle of the different points in relation to the first point and then using that to make a counter clockwise sorted list.</w:t>
+      </w:r>
+    </w:p>
+    <w:p>
+      <w:pPr>
+        <w:spacing w:line="480" w:lineRule="auto"/>
+        <w:rPr>
+          <w:rFonts w:ascii="Lucida Sans" w:eastAsiaTheme="minorEastAsia" w:hAnsi="Lucida Sans"/>
+          <w:color w:val="444444"/>
+          <w:sz w:val="20"/>
+          <w:szCs w:val="20"/>
+          <w:shd w:val="clear" w:color="auto" w:fill="FFFFFF"/>
+        </w:rPr>
+      </w:pPr>
+      <w:r>
+        <w:rPr>
+          <w:rFonts w:ascii="Lucida Sans" w:eastAsiaTheme="minorEastAsia" w:hAnsi="Lucida Sans"/>
+          <w:color w:val="444444"/>
+          <w:sz w:val="20"/>
+          <w:szCs w:val="20"/>
+          <w:shd w:val="clear" w:color="auto" w:fill="FFFFFF"/>
+        </w:rPr>
+        <w:tab/>
+        <w:t>Running several test cases we found the performance to be quite good. We were able to run a 10,000</w:t>
+      </w:r>
+      <w:r>
+        <w:rPr>
+          <w:rFonts w:ascii="Lucida Sans" w:eastAsiaTheme="minorEastAsia" w:hAnsi="Lucida Sans"/>
+          <w:color w:val="444444"/>
+          <w:sz w:val="20"/>
+          <w:szCs w:val="20"/>
+          <w:shd w:val="clear" w:color="auto" w:fill="FFFFFF"/>
+        </w:rPr>
+        <w:t>,000 point set in around 18</w:t>
+      </w:r>
+      <w:r>
+        <w:rPr>
+          <w:rFonts w:ascii="Lucida Sans" w:eastAsiaTheme="minorEastAsia" w:hAnsi="Lucida Sans"/>
+          <w:color w:val="444444"/>
+          <w:sz w:val="20"/>
+          <w:szCs w:val="20"/>
+          <w:shd w:val="clear" w:color="auto" w:fill="FFFFFF"/>
+        </w:rPr>
+        <w:t xml:space="preserve"> seconds.</w:t>
+      </w:r>
+      <w:r>
+        <w:rPr>
+          <w:rFonts w:ascii="Lucida Sans" w:eastAsiaTheme="minorEastAsia" w:hAnsi="Lucida Sans"/>
+          <w:color w:val="444444"/>
+          <w:sz w:val="20"/>
+          <w:szCs w:val="20"/>
+          <w:shd w:val="clear" w:color="auto" w:fill="FFFFFF"/>
+        </w:rPr>
+        <w:t xml:space="preserve"> A smaller 1,000,000 point set is computed in a little under 2 seconds. Code profiling indicates that most of the time spent in the code is the parsing of the file. (One profiler indicated that for the 18 second run, 16 seconds were spent parsing the input file). </w:t>
+      </w:r>
+      <w:r>
+        <w:rPr>
+          <w:rFonts w:ascii="Lucida Sans" w:eastAsiaTheme="minorEastAsia" w:hAnsi="Lucida Sans"/>
+          <w:color w:val="444444"/>
+          <w:sz w:val="20"/>
+          <w:szCs w:val="20"/>
+          <w:shd w:val="clear" w:color="auto" w:fill="FFFFFF"/>
+        </w:rPr>
+        <w:t>Even with the time spent parsing the input</w:t>
+      </w:r>
+      <w:bookmarkStart w:id="0" w:name="_GoBack"/>
+      <w:bookmarkEnd w:id="0"/>
+      <w:r>
+        <w:rPr>
+          <w:rFonts w:ascii="Lucida Sans" w:eastAsiaTheme="minorEastAsia" w:hAnsi="Lucida Sans"/>
+          <w:color w:val="444444"/>
+          <w:sz w:val="20"/>
+          <w:szCs w:val="20"/>
+          <w:shd w:val="clear" w:color="auto" w:fill="FFFFFF"/>
+        </w:rPr>
+        <w:t>, t</w:t>
+      </w:r>
+      <w:r>
+        <w:rPr>
+          <w:rFonts w:ascii="Lucida Sans" w:eastAsiaTheme="minorEastAsia" w:hAnsi="Lucida Sans"/>
+          <w:color w:val="444444"/>
+          <w:sz w:val="20"/>
+          <w:szCs w:val="20"/>
+          <w:shd w:val="clear" w:color="auto" w:fill="FFFFFF"/>
+        </w:rPr>
+        <w:t>he algorithm does seem to li</w:t>
+      </w:r>
+      <w:r>
+        <w:rPr>
+          <w:rFonts w:ascii="Lucida Sans" w:eastAsiaTheme="minorEastAsia" w:hAnsi="Lucida Sans"/>
+          <w:color w:val="444444"/>
+          <w:sz w:val="20"/>
+          <w:szCs w:val="20"/>
+          <w:shd w:val="clear" w:color="auto" w:fill="FFFFFF"/>
+        </w:rPr>
+        <w:t>ve up to its name, and appears to execute in n*log(n) time.</w:t>
+      </w:r>
+      <w:r>
+        <w:rPr>
+          <w:rFonts w:ascii="Lucida Sans" w:eastAsiaTheme="minorEastAsia" w:hAnsi="Lucida Sans"/>
+          <w:color w:val="444444"/>
+          <w:sz w:val="20"/>
+          <w:szCs w:val="20"/>
+          <w:shd w:val="clear" w:color="auto" w:fill="FFFFFF"/>
+        </w:rPr>
+        <w:t xml:space="preserve"> </w:t>
       </w:r>
     </w:p>
     <w:p>
@@ -830,7 +1110,7 @@
       </w:pPr>
     </w:pPrDefault>
   </w:docDefaults>
-  <w:latentStyles w:defLockedState="0" w:defUIPriority="99" w:defSemiHidden="0" w:defUnhideWhenUsed="0" w:defQFormat="0" w:count="371">
+  <w:latentStyles w:defLockedState="0" w:defUIPriority="99" w:defSemiHidden="0" w:defUnhideWhenUsed="0" w:defQFormat="0" w:count="380">
     <w:lsdException w:name="Normal" w:uiPriority="0" w:qFormat="1"/>
     <w:lsdException w:name="heading 1" w:uiPriority="9" w:qFormat="1"/>
     <w:lsdException w:name="heading 2" w:semiHidden="1" w:uiPriority="9" w:unhideWhenUsed="1" w:qFormat="1"/>

</xml_diff>

<commit_message>
finished report for DP1
</commit_message>
<xml_diff>
--- a/DP1/Report.docx
+++ b/DP1/Report.docx
@@ -1,6 +1,6 @@
 
 <file path=word/document.xml><?xml version="1.0" encoding="utf-8"?>
-<w:document xmlns:wpc="http://schemas.microsoft.com/office/word/2010/wordprocessingCanvas" xmlns:mo="http://schemas.microsoft.com/office/mac/office/2008/main" xmlns:mc="http://schemas.openxmlformats.org/markup-compatibility/2006" xmlns:mv="urn:schemas-microsoft-com:mac:vml" xmlns:o="urn:schemas-microsoft-com:office:office" xmlns:r="http://schemas.openxmlformats.org/officeDocument/2006/relationships" xmlns:m="http://schemas.openxmlformats.org/officeDocument/2006/math" xmlns:v="urn:schemas-microsoft-com:vml" xmlns:wp14="http://schemas.microsoft.com/office/word/2010/wordprocessingDrawing" xmlns:wp="http://schemas.openxmlformats.org/drawingml/2006/wordprocessingDrawing" xmlns:w10="urn:schemas-microsoft-com:office:word" xmlns:w="http://schemas.openxmlformats.org/wordprocessingml/2006/main" xmlns:w14="http://schemas.microsoft.com/office/word/2010/wordml" xmlns:w15="http://schemas.microsoft.com/office/word/2012/wordml" xmlns:wpg="http://schemas.microsoft.com/office/word/2010/wordprocessingGroup" xmlns:wpi="http://schemas.microsoft.com/office/word/2010/wordprocessingInk" xmlns:wne="http://schemas.microsoft.com/office/word/2006/wordml" xmlns:wps="http://schemas.microsoft.com/office/word/2010/wordprocessingShape" mc:Ignorable="w14 w15 wp14">
+<w:document xmlns:wpc="http://schemas.microsoft.com/office/word/2010/wordprocessingCanvas" xmlns:mc="http://schemas.openxmlformats.org/markup-compatibility/2006" xmlns:o="urn:schemas-microsoft-com:office:office" xmlns:r="http://schemas.openxmlformats.org/officeDocument/2006/relationships" xmlns:m="http://schemas.openxmlformats.org/officeDocument/2006/math" xmlns:v="urn:schemas-microsoft-com:vml" xmlns:wp14="http://schemas.microsoft.com/office/word/2010/wordprocessingDrawing" xmlns:wp="http://schemas.openxmlformats.org/drawingml/2006/wordprocessingDrawing" xmlns:w10="urn:schemas-microsoft-com:office:word" xmlns:w="http://schemas.openxmlformats.org/wordprocessingml/2006/main" xmlns:w14="http://schemas.microsoft.com/office/word/2010/wordml" xmlns:w15="http://schemas.microsoft.com/office/word/2012/wordml" xmlns:wpg="http://schemas.microsoft.com/office/word/2010/wordprocessingGroup" xmlns:wpi="http://schemas.microsoft.com/office/word/2010/wordprocessingInk" xmlns:wne="http://schemas.microsoft.com/office/word/2006/wordml" xmlns:wps="http://schemas.microsoft.com/office/word/2010/wordprocessingShape" mc:Ignorable="w14 w15 wp14">
   <w:body>
     <w:p>
       <w:pPr>
@@ -47,6 +47,109 @@
           <w:shd w:val="clear" w:color="auto" w:fill="FFFFFF"/>
         </w:rPr>
       </w:pPr>
+      <w:r>
+        <w:rPr>
+          <w:rFonts w:ascii="Lucida Sans" w:eastAsiaTheme="minorEastAsia" w:hAnsi="Lucida Sans"/>
+          <w:noProof/>
+          <w:color w:val="444444"/>
+          <w:sz w:val="20"/>
+          <w:szCs w:val="20"/>
+          <w:shd w:val="clear" w:color="auto" w:fill="FFFFFF"/>
+        </w:rPr>
+        <mc:AlternateContent>
+          <mc:Choice Requires="wps">
+            <w:drawing>
+              <wp:anchor distT="45720" distB="45720" distL="114300" distR="114300" simplePos="0" relativeHeight="251673600" behindDoc="0" locked="0" layoutInCell="1" allowOverlap="1" wp14:anchorId="3E6A350C" wp14:editId="706AA95A">
+                <wp:simplePos x="0" y="0"/>
+                <wp:positionH relativeFrom="column">
+                  <wp:posOffset>1344571</wp:posOffset>
+                </wp:positionH>
+                <wp:positionV relativeFrom="paragraph">
+                  <wp:posOffset>1505723</wp:posOffset>
+                </wp:positionV>
+                <wp:extent cx="231140" cy="231140"/>
+                <wp:effectExtent l="0" t="0" r="0" b="0"/>
+                <wp:wrapSquare wrapText="bothSides"/>
+                <wp:docPr id="8" name="Text Box 8"/>
+                <wp:cNvGraphicFramePr>
+                  <a:graphicFrameLocks xmlns:a="http://schemas.openxmlformats.org/drawingml/2006/main"/>
+                </wp:cNvGraphicFramePr>
+                <a:graphic xmlns:a="http://schemas.openxmlformats.org/drawingml/2006/main">
+                  <a:graphicData uri="http://schemas.microsoft.com/office/word/2010/wordprocessingShape">
+                    <wps:wsp>
+                      <wps:cNvSpPr txBox="1">
+                        <a:spLocks noChangeArrowheads="1"/>
+                      </wps:cNvSpPr>
+                      <wps:spPr bwMode="auto">
+                        <a:xfrm>
+                          <a:off x="0" y="0"/>
+                          <a:ext cx="231140" cy="231140"/>
+                        </a:xfrm>
+                        <a:prstGeom prst="rect">
+                          <a:avLst/>
+                        </a:prstGeom>
+                        <a:solidFill>
+                          <a:schemeClr val="bg1"/>
+                        </a:solidFill>
+                        <a:ln w="9525">
+                          <a:noFill/>
+                          <a:miter lim="800000"/>
+                          <a:headEnd/>
+                          <a:tailEnd/>
+                        </a:ln>
+                      </wps:spPr>
+                      <wps:txbx>
+                        <w:txbxContent>
+                          <w:p>
+                            <w:pPr>
+                              <w:rPr>
+                                <w:sz w:val="12"/>
+                                <w:szCs w:val="12"/>
+                              </w:rPr>
+                            </w:pPr>
+                          </w:p>
+                        </w:txbxContent>
+                      </wps:txbx>
+                      <wps:bodyPr rot="0" vert="horz" wrap="square" lIns="91440" tIns="45720" rIns="91440" bIns="45720" anchor="t" anchorCtr="0">
+                        <a:noAutofit/>
+                      </wps:bodyPr>
+                    </wps:wsp>
+                  </a:graphicData>
+                </a:graphic>
+                <wp14:sizeRelH relativeFrom="margin">
+                  <wp14:pctWidth>0</wp14:pctWidth>
+                </wp14:sizeRelH>
+                <wp14:sizeRelV relativeFrom="margin">
+                  <wp14:pctHeight>0</wp14:pctHeight>
+                </wp14:sizeRelV>
+              </wp:anchor>
+            </w:drawing>
+          </mc:Choice>
+          <mc:Fallback>
+            <w:pict>
+              <v:shapetype w14:anchorId="3E6A350C" id="_x0000_t202" coordsize="21600,21600" o:spt="202" path="m,l,21600r21600,l21600,xe">
+                <v:stroke joinstyle="miter"/>
+                <v:path gradientshapeok="t" o:connecttype="rect"/>
+              </v:shapetype>
+              <v:shape id="Text Box 8" o:spid="_x0000_s1026" type="#_x0000_t202" style="position:absolute;margin-left:105.85pt;margin-top:118.55pt;width:18.2pt;height:18.2pt;z-index:251673600;visibility:visible;mso-wrap-style:square;mso-width-percent:0;mso-height-percent:0;mso-wrap-distance-left:9pt;mso-wrap-distance-top:3.6pt;mso-wrap-distance-right:9pt;mso-wrap-distance-bottom:3.6pt;mso-position-horizontal:absolute;mso-position-horizontal-relative:text;mso-position-vertical:absolute;mso-position-vertical-relative:text;mso-width-percent:0;mso-height-percent:0;mso-width-relative:margin;mso-height-relative:margin;v-text-anchor:top" o:gfxdata="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" fillcolor="white [3212]" stroked="f">
+                <v:textbox>
+                  <w:txbxContent>
+                    <w:p>
+                      <w:pPr>
+                        <w:rPr>
+                          <w:sz w:val="12"/>
+                          <w:szCs w:val="12"/>
+                        </w:rPr>
+                      </w:pPr>
+                    </w:p>
+                  </w:txbxContent>
+                </v:textbox>
+                <w10:wrap type="square"/>
+              </v:shape>
+            </w:pict>
+          </mc:Fallback>
+        </mc:AlternateContent>
+      </w:r>
       <w:r>
         <w:rPr>
           <w:noProof/>
@@ -119,7 +222,7 @@
               </wp:anchor>
             </w:drawing>
           </mc:Choice>
-          <mc:Fallback>
+          <mc:Fallback xmlns:mv="urn:schemas-microsoft-com:mac:vml" xmlns:mo="http://schemas.microsoft.com/office/mac/office/2008/main">
             <w:pict>
               <v:shapetype w14:anchorId="08DD3BD0" id="_x0000_t202" coordsize="21600,21600" o:spt="202" path="m0,0l0,21600,21600,21600,21600,0xe">
                 <v:stroke joinstyle="miter"/>
@@ -290,7 +393,7 @@
               </wp:anchor>
             </w:drawing>
           </mc:Choice>
-          <mc:Fallback>
+          <mc:Fallback xmlns:mv="urn:schemas-microsoft-com:mac:vml" xmlns:mo="http://schemas.microsoft.com/office/mac/office/2008/main">
             <w:pict>
               <v:shape w14:anchorId="5912BB2A" id="Text_x0020_Box_x0020_1" o:spid="_x0000_s1027" type="#_x0000_t202" style="position:absolute;margin-left:0;margin-top:259.3pt;width:232pt;height:21pt;z-index:251660288;visibility:visible;mso-wrap-style:square;mso-wrap-distance-left:9pt;mso-wrap-distance-top:0;mso-wrap-distance-right:9pt;mso-wrap-distance-bottom:0;mso-position-horizontal:absolute;mso-position-horizontal-relative:text;mso-position-vertical:absolute;mso-position-vertical-relative:text;v-text-anchor:top" o:gfxdata="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" stroked="f">
                 <v:textbox style="mso-fit-shape-to-text:t" inset="0,0,0,0">
@@ -542,8 +645,20 @@
           <w:szCs w:val="20"/>
           <w:shd w:val="clear" w:color="auto" w:fill="FFFFFF"/>
         </w:rPr>
-        <w:t xml:space="preserve"> case can be as bad as </w:t>
-      </w:r>
+        <w:t xml:space="preserve"> case can be as bad </w:t>
+      </w:r>
+      <w:proofErr w:type="gramStart"/>
+      <w:r>
+        <w:rPr>
+          <w:rFonts w:ascii="Lucida Sans" w:eastAsiaTheme="minorEastAsia" w:hAnsi="Lucida Sans"/>
+          <w:color w:val="444444"/>
+          <w:sz w:val="20"/>
+          <w:szCs w:val="20"/>
+          <w:shd w:val="clear" w:color="auto" w:fill="FFFFFF"/>
+        </w:rPr>
+        <w:t xml:space="preserve">as </w:t>
+      </w:r>
+      <w:proofErr w:type="gramEnd"/>
       <m:oMath>
         <m:r>
           <w:rPr>
@@ -612,7 +727,67 @@
           <w:szCs w:val="20"/>
           <w:shd w:val="clear" w:color="auto" w:fill="FFFFFF"/>
         </w:rPr>
-        <w:t>. It is a divide and conquer type algorithm, with each iteration, the number of points we have to look through is greatly reduced.</w:t>
+        <w:t xml:space="preserve">. </w:t>
+      </w:r>
+      <w:r>
+        <w:rPr>
+          <w:rFonts w:ascii="Lucida Sans" w:eastAsiaTheme="minorEastAsia" w:hAnsi="Lucida Sans"/>
+          <w:color w:val="444444"/>
+          <w:sz w:val="20"/>
+          <w:szCs w:val="20"/>
+          <w:shd w:val="clear" w:color="auto" w:fill="FFFFFF"/>
+        </w:rPr>
+        <w:t>Since</w:t>
+      </w:r>
+      <w:r>
+        <w:rPr>
+          <w:rFonts w:ascii="Lucida Sans" w:eastAsiaTheme="minorEastAsia" w:hAnsi="Lucida Sans"/>
+          <w:color w:val="444444"/>
+          <w:sz w:val="20"/>
+          <w:szCs w:val="20"/>
+          <w:shd w:val="clear" w:color="auto" w:fill="FFFFFF"/>
+        </w:rPr>
+        <w:t xml:space="preserve"> is a divide and conquer type algorithm, </w:t>
+      </w:r>
+      <w:r>
+        <w:rPr>
+          <w:rFonts w:ascii="Lucida Sans" w:eastAsiaTheme="minorEastAsia" w:hAnsi="Lucida Sans"/>
+          <w:color w:val="444444"/>
+          <w:sz w:val="20"/>
+          <w:szCs w:val="20"/>
+          <w:shd w:val="clear" w:color="auto" w:fill="FFFFFF"/>
+        </w:rPr>
+        <w:t>t</w:t>
+      </w:r>
+      <w:r>
+        <w:rPr>
+          <w:rFonts w:ascii="Lucida Sans" w:eastAsiaTheme="minorEastAsia" w:hAnsi="Lucida Sans"/>
+          <w:color w:val="444444"/>
+          <w:sz w:val="20"/>
+          <w:szCs w:val="20"/>
+          <w:shd w:val="clear" w:color="auto" w:fill="FFFFFF"/>
+        </w:rPr>
+        <w:t xml:space="preserve">he number of points we have to look </w:t>
+      </w:r>
+      <w:r>
+        <w:rPr>
+          <w:rFonts w:ascii="Lucida Sans" w:eastAsiaTheme="minorEastAsia" w:hAnsi="Lucida Sans"/>
+          <w:color w:val="444444"/>
+          <w:sz w:val="20"/>
+          <w:szCs w:val="20"/>
+          <w:shd w:val="clear" w:color="auto" w:fill="FFFFFF"/>
+        </w:rPr>
+        <w:t>at each iteration</w:t>
+      </w:r>
+      <w:r>
+        <w:rPr>
+          <w:rFonts w:ascii="Lucida Sans" w:eastAsiaTheme="minorEastAsia" w:hAnsi="Lucida Sans"/>
+          <w:color w:val="444444"/>
+          <w:sz w:val="20"/>
+          <w:szCs w:val="20"/>
+          <w:shd w:val="clear" w:color="auto" w:fill="FFFFFF"/>
+        </w:rPr>
+        <w:t xml:space="preserve"> is greatly reduced.</w:t>
       </w:r>
     </w:p>
     <w:p>
@@ -630,6 +805,549 @@
       <w:r>
         <w:rPr>
           <w:rFonts w:ascii="Lucida Sans" w:eastAsiaTheme="minorEastAsia" w:hAnsi="Lucida Sans"/>
+          <w:noProof/>
+          <w:color w:val="444444"/>
+          <w:sz w:val="20"/>
+          <w:szCs w:val="20"/>
+          <w:shd w:val="clear" w:color="auto" w:fill="FFFFFF"/>
+        </w:rPr>
+        <mc:AlternateContent>
+          <mc:Choice Requires="wps">
+            <w:drawing>
+              <wp:anchor distT="45720" distB="45720" distL="114300" distR="114300" simplePos="0" relativeHeight="251675648" behindDoc="0" locked="0" layoutInCell="1" allowOverlap="1" wp14:anchorId="0BEAA160" wp14:editId="09D80736">
+                <wp:simplePos x="0" y="0"/>
+                <wp:positionH relativeFrom="column">
+                  <wp:posOffset>860480</wp:posOffset>
+                </wp:positionH>
+                <wp:positionV relativeFrom="paragraph">
+                  <wp:posOffset>2492016</wp:posOffset>
+                </wp:positionV>
+                <wp:extent cx="231140" cy="231140"/>
+                <wp:effectExtent l="0" t="0" r="0" b="0"/>
+                <wp:wrapSquare wrapText="bothSides"/>
+                <wp:docPr id="9" name="Text Box 9"/>
+                <wp:cNvGraphicFramePr>
+                  <a:graphicFrameLocks xmlns:a="http://schemas.openxmlformats.org/drawingml/2006/main"/>
+                </wp:cNvGraphicFramePr>
+                <a:graphic xmlns:a="http://schemas.openxmlformats.org/drawingml/2006/main">
+                  <a:graphicData uri="http://schemas.microsoft.com/office/word/2010/wordprocessingShape">
+                    <wps:wsp>
+                      <wps:cNvSpPr txBox="1">
+                        <a:spLocks noChangeArrowheads="1"/>
+                      </wps:cNvSpPr>
+                      <wps:spPr bwMode="auto">
+                        <a:xfrm>
+                          <a:off x="0" y="0"/>
+                          <a:ext cx="231140" cy="231140"/>
+                        </a:xfrm>
+                        <a:prstGeom prst="rect">
+                          <a:avLst/>
+                        </a:prstGeom>
+                        <a:noFill/>
+                        <a:ln w="9525">
+                          <a:noFill/>
+                          <a:miter lim="800000"/>
+                          <a:headEnd/>
+                          <a:tailEnd/>
+                        </a:ln>
+                      </wps:spPr>
+                      <wps:txbx>
+                        <w:txbxContent>
+                          <w:p>
+                            <w:pPr>
+                              <w:rPr>
+                                <w:sz w:val="12"/>
+                                <w:szCs w:val="12"/>
+                              </w:rPr>
+                            </w:pPr>
+                            <w:r>
+                              <w:rPr>
+                                <w:sz w:val="12"/>
+                                <w:szCs w:val="12"/>
+                              </w:rPr>
+                              <w:t>P</w:t>
+                            </w:r>
+                          </w:p>
+                        </w:txbxContent>
+                      </wps:txbx>
+                      <wps:bodyPr rot="0" vert="horz" wrap="square" lIns="91440" tIns="45720" rIns="91440" bIns="45720" anchor="t" anchorCtr="0">
+                        <a:noAutofit/>
+                      </wps:bodyPr>
+                    </wps:wsp>
+                  </a:graphicData>
+                </a:graphic>
+                <wp14:sizeRelH relativeFrom="margin">
+                  <wp14:pctWidth>0</wp14:pctWidth>
+                </wp14:sizeRelH>
+                <wp14:sizeRelV relativeFrom="margin">
+                  <wp14:pctHeight>0</wp14:pctHeight>
+                </wp14:sizeRelV>
+              </wp:anchor>
+            </w:drawing>
+          </mc:Choice>
+          <mc:Fallback>
+            <w:pict>
+              <v:shape w14:anchorId="0BEAA160" id="Text Box 9" o:spid="_x0000_s1029" type="#_x0000_t202" style="position:absolute;left:0;text-align:left;margin-left:67.75pt;margin-top:196.2pt;width:18.2pt;height:18.2pt;z-index:251675648;visibility:visible;mso-wrap-style:square;mso-width-percent:0;mso-height-percent:0;mso-wrap-distance-left:9pt;mso-wrap-distance-top:3.6pt;mso-wrap-distance-right:9pt;mso-wrap-distance-bottom:3.6pt;mso-position-horizontal:absolute;mso-position-horizontal-relative:text;mso-position-vertical:absolute;mso-position-vertical-relative:text;mso-width-percent:0;mso-height-percent:0;mso-width-relative:margin;mso-height-relative:margin;v-text-anchor:top" o:gfxdata="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" filled="f" stroked="f">
+                <v:textbox>
+                  <w:txbxContent>
+                    <w:p>
+                      <w:pPr>
+                        <w:rPr>
+                          <w:sz w:val="12"/>
+                          <w:szCs w:val="12"/>
+                        </w:rPr>
+                      </w:pPr>
+                      <w:r>
+                        <w:rPr>
+                          <w:sz w:val="12"/>
+                          <w:szCs w:val="12"/>
+                        </w:rPr>
+                        <w:t>P</w:t>
+                      </w:r>
+                    </w:p>
+                  </w:txbxContent>
+                </v:textbox>
+                <w10:wrap type="square"/>
+              </v:shape>
+            </w:pict>
+          </mc:Fallback>
+        </mc:AlternateContent>
+      </w:r>
+      <w:r>
+        <w:rPr>
+          <w:rFonts w:ascii="Lucida Sans" w:eastAsiaTheme="minorEastAsia" w:hAnsi="Lucida Sans"/>
+          <w:noProof/>
+          <w:color w:val="444444"/>
+          <w:sz w:val="20"/>
+          <w:szCs w:val="20"/>
+          <w:shd w:val="clear" w:color="auto" w:fill="FFFFFF"/>
+        </w:rPr>
+        <mc:AlternateContent>
+          <mc:Choice Requires="wps">
+            <w:drawing>
+              <wp:anchor distT="45720" distB="45720" distL="114300" distR="114300" simplePos="0" relativeHeight="251671552" behindDoc="0" locked="0" layoutInCell="1" allowOverlap="1" wp14:anchorId="4A665156" wp14:editId="25A414EF">
+                <wp:simplePos x="0" y="0"/>
+                <wp:positionH relativeFrom="column">
+                  <wp:posOffset>1313125</wp:posOffset>
+                </wp:positionH>
+                <wp:positionV relativeFrom="paragraph">
+                  <wp:posOffset>2117560</wp:posOffset>
+                </wp:positionV>
+                <wp:extent cx="231140" cy="231140"/>
+                <wp:effectExtent l="0" t="0" r="0" b="0"/>
+                <wp:wrapSquare wrapText="bothSides"/>
+                <wp:docPr id="5" name="Text Box 5"/>
+                <wp:cNvGraphicFramePr>
+                  <a:graphicFrameLocks xmlns:a="http://schemas.openxmlformats.org/drawingml/2006/main"/>
+                </wp:cNvGraphicFramePr>
+                <a:graphic xmlns:a="http://schemas.openxmlformats.org/drawingml/2006/main">
+                  <a:graphicData uri="http://schemas.microsoft.com/office/word/2010/wordprocessingShape">
+                    <wps:wsp>
+                      <wps:cNvSpPr txBox="1">
+                        <a:spLocks noChangeArrowheads="1"/>
+                      </wps:cNvSpPr>
+                      <wps:spPr bwMode="auto">
+                        <a:xfrm>
+                          <a:off x="0" y="0"/>
+                          <a:ext cx="231140" cy="231140"/>
+                        </a:xfrm>
+                        <a:prstGeom prst="rect">
+                          <a:avLst/>
+                        </a:prstGeom>
+                        <a:solidFill>
+                          <a:schemeClr val="bg1"/>
+                        </a:solidFill>
+                        <a:ln w="9525">
+                          <a:noFill/>
+                          <a:miter lim="800000"/>
+                          <a:headEnd/>
+                          <a:tailEnd/>
+                        </a:ln>
+                      </wps:spPr>
+                      <wps:txbx>
+                        <w:txbxContent>
+                          <w:p>
+                            <w:pPr>
+                              <w:rPr>
+                                <w:sz w:val="12"/>
+                                <w:szCs w:val="12"/>
+                              </w:rPr>
+                            </w:pPr>
+                          </w:p>
+                        </w:txbxContent>
+                      </wps:txbx>
+                      <wps:bodyPr rot="0" vert="horz" wrap="square" lIns="91440" tIns="45720" rIns="91440" bIns="45720" anchor="t" anchorCtr="0">
+                        <a:noAutofit/>
+                      </wps:bodyPr>
+                    </wps:wsp>
+                  </a:graphicData>
+                </a:graphic>
+                <wp14:sizeRelH relativeFrom="margin">
+                  <wp14:pctWidth>0</wp14:pctWidth>
+                </wp14:sizeRelH>
+                <wp14:sizeRelV relativeFrom="margin">
+                  <wp14:pctHeight>0</wp14:pctHeight>
+                </wp14:sizeRelV>
+              </wp:anchor>
+            </w:drawing>
+          </mc:Choice>
+          <mc:Fallback>
+            <w:pict>
+              <v:shape w14:anchorId="4A665156" id="Text Box 5" o:spid="_x0000_s1030" type="#_x0000_t202" style="position:absolute;left:0;text-align:left;margin-left:103.4pt;margin-top:166.75pt;width:18.2pt;height:18.2pt;z-index:251671552;visibility:visible;mso-wrap-style:square;mso-width-percent:0;mso-height-percent:0;mso-wrap-distance-left:9pt;mso-wrap-distance-top:3.6pt;mso-wrap-distance-right:9pt;mso-wrap-distance-bottom:3.6pt;mso-position-horizontal:absolute;mso-position-horizontal-relative:text;mso-position-vertical:absolute;mso-position-vertical-relative:text;mso-width-percent:0;mso-height-percent:0;mso-width-relative:margin;mso-height-relative:margin;v-text-anchor:top" o:gfxdata="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" fillcolor="white [3212]" stroked="f">
+                <v:textbox>
+                  <w:txbxContent>
+                    <w:p>
+                      <w:pPr>
+                        <w:rPr>
+                          <w:sz w:val="12"/>
+                          <w:szCs w:val="12"/>
+                        </w:rPr>
+                      </w:pPr>
+                    </w:p>
+                  </w:txbxContent>
+                </v:textbox>
+                <w10:wrap type="square"/>
+              </v:shape>
+            </w:pict>
+          </mc:Fallback>
+        </mc:AlternateContent>
+      </w:r>
+      <w:r>
+        <w:rPr>
+          <w:rFonts w:ascii="Lucida Sans" w:eastAsiaTheme="minorEastAsia" w:hAnsi="Lucida Sans"/>
+          <w:noProof/>
+          <w:color w:val="444444"/>
+          <w:sz w:val="20"/>
+          <w:szCs w:val="20"/>
+          <w:shd w:val="clear" w:color="auto" w:fill="FFFFFF"/>
+        </w:rPr>
+        <mc:AlternateContent>
+          <mc:Choice Requires="wps">
+            <w:drawing>
+              <wp:anchor distT="45720" distB="45720" distL="114300" distR="114300" simplePos="0" relativeHeight="251669504" behindDoc="0" locked="0" layoutInCell="1" allowOverlap="1" wp14:anchorId="56AB4931" wp14:editId="684D4FF9">
+                <wp:simplePos x="0" y="0"/>
+                <wp:positionH relativeFrom="column">
+                  <wp:posOffset>631190</wp:posOffset>
+                </wp:positionH>
+                <wp:positionV relativeFrom="paragraph">
+                  <wp:posOffset>2502535</wp:posOffset>
+                </wp:positionV>
+                <wp:extent cx="231140" cy="231140"/>
+                <wp:effectExtent l="0" t="0" r="0" b="0"/>
+                <wp:wrapSquare wrapText="bothSides"/>
+                <wp:docPr id="3" name="Text Box 3"/>
+                <wp:cNvGraphicFramePr>
+                  <a:graphicFrameLocks xmlns:a="http://schemas.openxmlformats.org/drawingml/2006/main"/>
+                </wp:cNvGraphicFramePr>
+                <a:graphic xmlns:a="http://schemas.openxmlformats.org/drawingml/2006/main">
+                  <a:graphicData uri="http://schemas.microsoft.com/office/word/2010/wordprocessingShape">
+                    <wps:wsp>
+                      <wps:cNvSpPr txBox="1">
+                        <a:spLocks noChangeArrowheads="1"/>
+                      </wps:cNvSpPr>
+                      <wps:spPr bwMode="auto">
+                        <a:xfrm>
+                          <a:off x="0" y="0"/>
+                          <a:ext cx="231140" cy="231140"/>
+                        </a:xfrm>
+                        <a:prstGeom prst="rect">
+                          <a:avLst/>
+                        </a:prstGeom>
+                        <a:noFill/>
+                        <a:ln w="9525">
+                          <a:noFill/>
+                          <a:miter lim="800000"/>
+                          <a:headEnd/>
+                          <a:tailEnd/>
+                        </a:ln>
+                      </wps:spPr>
+                      <wps:txbx>
+                        <w:txbxContent>
+                          <w:p>
+                            <w:pPr>
+                              <w:rPr>
+                                <w:sz w:val="12"/>
+                                <w:szCs w:val="12"/>
+                              </w:rPr>
+                            </w:pPr>
+                            <w:r>
+                              <w:rPr>
+                                <w:sz w:val="12"/>
+                                <w:szCs w:val="12"/>
+                              </w:rPr>
+                              <w:t>B</w:t>
+                            </w:r>
+                          </w:p>
+                        </w:txbxContent>
+                      </wps:txbx>
+                      <wps:bodyPr rot="0" vert="horz" wrap="square" lIns="91440" tIns="45720" rIns="91440" bIns="45720" anchor="t" anchorCtr="0">
+                        <a:noAutofit/>
+                      </wps:bodyPr>
+                    </wps:wsp>
+                  </a:graphicData>
+                </a:graphic>
+                <wp14:sizeRelH relativeFrom="margin">
+                  <wp14:pctWidth>0</wp14:pctWidth>
+                </wp14:sizeRelH>
+                <wp14:sizeRelV relativeFrom="margin">
+                  <wp14:pctHeight>0</wp14:pctHeight>
+                </wp14:sizeRelV>
+              </wp:anchor>
+            </w:drawing>
+          </mc:Choice>
+          <mc:Fallback>
+            <w:pict>
+              <v:shape w14:anchorId="56AB4931" id="Text Box 3" o:spid="_x0000_s1031" type="#_x0000_t202" style="position:absolute;left:0;text-align:left;margin-left:49.7pt;margin-top:197.05pt;width:18.2pt;height:18.2pt;z-index:251669504;visibility:visible;mso-wrap-style:square;mso-width-percent:0;mso-height-percent:0;mso-wrap-distance-left:9pt;mso-wrap-distance-top:3.6pt;mso-wrap-distance-right:9pt;mso-wrap-distance-bottom:3.6pt;mso-position-horizontal:absolute;mso-position-horizontal-relative:text;mso-position-vertical:absolute;mso-position-vertical-relative:text;mso-width-percent:0;mso-height-percent:0;mso-width-relative:margin;mso-height-relative:margin;v-text-anchor:top" o:gfxdata="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" filled="f" stroked="f">
+                <v:textbox>
+                  <w:txbxContent>
+                    <w:p>
+                      <w:pPr>
+                        <w:rPr>
+                          <w:sz w:val="12"/>
+                          <w:szCs w:val="12"/>
+                        </w:rPr>
+                      </w:pPr>
+                      <w:r>
+                        <w:rPr>
+                          <w:sz w:val="12"/>
+                          <w:szCs w:val="12"/>
+                        </w:rPr>
+                        <w:t>B</w:t>
+                      </w:r>
+                    </w:p>
+                  </w:txbxContent>
+                </v:textbox>
+                <w10:wrap type="square"/>
+              </v:shape>
+            </w:pict>
+          </mc:Fallback>
+        </mc:AlternateContent>
+      </w:r>
+      <w:r>
+        <w:rPr>
+          <w:rFonts w:ascii="Lucida Sans" w:eastAsiaTheme="minorEastAsia" w:hAnsi="Lucida Sans"/>
+          <w:noProof/>
+          <w:color w:val="444444"/>
+          <w:sz w:val="20"/>
+          <w:szCs w:val="20"/>
+          <w:shd w:val="clear" w:color="auto" w:fill="FFFFFF"/>
+        </w:rPr>
+        <mc:AlternateContent>
+          <mc:Choice Requires="wps">
+            <w:drawing>
+              <wp:anchor distT="45720" distB="45720" distL="114300" distR="114300" simplePos="0" relativeHeight="251667456" behindDoc="0" locked="0" layoutInCell="1" allowOverlap="1" wp14:anchorId="7258FB10" wp14:editId="561A16D6">
+                <wp:simplePos x="0" y="0"/>
+                <wp:positionH relativeFrom="column">
+                  <wp:posOffset>2109470</wp:posOffset>
+                </wp:positionH>
+                <wp:positionV relativeFrom="paragraph">
+                  <wp:posOffset>2428240</wp:posOffset>
+                </wp:positionV>
+                <wp:extent cx="231140" cy="231140"/>
+                <wp:effectExtent l="0" t="0" r="0" b="0"/>
+                <wp:wrapSquare wrapText="bothSides"/>
+                <wp:docPr id="2" name="Text Box 2"/>
+                <wp:cNvGraphicFramePr>
+                  <a:graphicFrameLocks xmlns:a="http://schemas.openxmlformats.org/drawingml/2006/main"/>
+                </wp:cNvGraphicFramePr>
+                <a:graphic xmlns:a="http://schemas.openxmlformats.org/drawingml/2006/main">
+                  <a:graphicData uri="http://schemas.microsoft.com/office/word/2010/wordprocessingShape">
+                    <wps:wsp>
+                      <wps:cNvSpPr txBox="1">
+                        <a:spLocks noChangeArrowheads="1"/>
+                      </wps:cNvSpPr>
+                      <wps:spPr bwMode="auto">
+                        <a:xfrm>
+                          <a:off x="0" y="0"/>
+                          <a:ext cx="231140" cy="231140"/>
+                        </a:xfrm>
+                        <a:prstGeom prst="rect">
+                          <a:avLst/>
+                        </a:prstGeom>
+                        <a:noFill/>
+                        <a:ln w="9525">
+                          <a:noFill/>
+                          <a:miter lim="800000"/>
+                          <a:headEnd/>
+                          <a:tailEnd/>
+                        </a:ln>
+                      </wps:spPr>
+                      <wps:txbx>
+                        <w:txbxContent>
+                          <w:p>
+                            <w:pPr>
+                              <w:rPr>
+                                <w:sz w:val="12"/>
+                                <w:szCs w:val="12"/>
+                              </w:rPr>
+                            </w:pPr>
+                            <w:r>
+                              <w:rPr>
+                                <w:sz w:val="12"/>
+                                <w:szCs w:val="12"/>
+                              </w:rPr>
+                              <w:t>C</w:t>
+                            </w:r>
+                          </w:p>
+                        </w:txbxContent>
+                      </wps:txbx>
+                      <wps:bodyPr rot="0" vert="horz" wrap="square" lIns="91440" tIns="45720" rIns="91440" bIns="45720" anchor="t" anchorCtr="0">
+                        <a:noAutofit/>
+                      </wps:bodyPr>
+                    </wps:wsp>
+                  </a:graphicData>
+                </a:graphic>
+                <wp14:sizeRelH relativeFrom="margin">
+                  <wp14:pctWidth>0</wp14:pctWidth>
+                </wp14:sizeRelH>
+                <wp14:sizeRelV relativeFrom="margin">
+                  <wp14:pctHeight>0</wp14:pctHeight>
+                </wp14:sizeRelV>
+              </wp:anchor>
+            </w:drawing>
+          </mc:Choice>
+          <mc:Fallback>
+            <w:pict>
+              <v:shape w14:anchorId="7258FB10" id="Text Box 2" o:spid="_x0000_s1032" type="#_x0000_t202" style="position:absolute;left:0;text-align:left;margin-left:166.1pt;margin-top:191.2pt;width:18.2pt;height:18.2pt;z-index:251667456;visibility:visible;mso-wrap-style:square;mso-width-percent:0;mso-height-percent:0;mso-wrap-distance-left:9pt;mso-wrap-distance-top:3.6pt;mso-wrap-distance-right:9pt;mso-wrap-distance-bottom:3.6pt;mso-position-horizontal:absolute;mso-position-horizontal-relative:text;mso-position-vertical:absolute;mso-position-vertical-relative:text;mso-width-percent:0;mso-height-percent:0;mso-width-relative:margin;mso-height-relative:margin;v-text-anchor:top" o:gfxdata="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" filled="f" stroked="f">
+                <v:textbox>
+                  <w:txbxContent>
+                    <w:p>
+                      <w:pPr>
+                        <w:rPr>
+                          <w:sz w:val="12"/>
+                          <w:szCs w:val="12"/>
+                        </w:rPr>
+                      </w:pPr>
+                      <w:r>
+                        <w:rPr>
+                          <w:sz w:val="12"/>
+                          <w:szCs w:val="12"/>
+                        </w:rPr>
+                        <w:t>C</w:t>
+                      </w:r>
+                    </w:p>
+                  </w:txbxContent>
+                </v:textbox>
+                <w10:wrap type="square"/>
+              </v:shape>
+            </w:pict>
+          </mc:Fallback>
+        </mc:AlternateContent>
+      </w:r>
+      <w:r>
+        <w:rPr>
+          <w:rFonts w:ascii="Lucida Sans" w:eastAsiaTheme="minorEastAsia" w:hAnsi="Lucida Sans"/>
+          <w:noProof/>
+          <w:color w:val="444444"/>
+          <w:sz w:val="20"/>
+          <w:szCs w:val="20"/>
+          <w:shd w:val="clear" w:color="auto" w:fill="FFFFFF"/>
+        </w:rPr>
+        <mc:AlternateContent>
+          <mc:Choice Requires="wps">
+            <w:drawing>
+              <wp:anchor distT="45720" distB="45720" distL="114300" distR="114300" simplePos="0" relativeHeight="251665408" behindDoc="0" locked="0" layoutInCell="1" allowOverlap="1" wp14:anchorId="3B801507" wp14:editId="1FE7EBD7">
+                <wp:simplePos x="0" y="0"/>
+                <wp:positionH relativeFrom="column">
+                  <wp:posOffset>399415</wp:posOffset>
+                </wp:positionH>
+                <wp:positionV relativeFrom="paragraph">
+                  <wp:posOffset>3013075</wp:posOffset>
+                </wp:positionV>
+                <wp:extent cx="231140" cy="231140"/>
+                <wp:effectExtent l="0" t="0" r="0" b="0"/>
+                <wp:wrapSquare wrapText="bothSides"/>
+                <wp:docPr id="217" name="Text Box 2"/>
+                <wp:cNvGraphicFramePr>
+                  <a:graphicFrameLocks xmlns:a="http://schemas.openxmlformats.org/drawingml/2006/main"/>
+                </wp:cNvGraphicFramePr>
+                <a:graphic xmlns:a="http://schemas.openxmlformats.org/drawingml/2006/main">
+                  <a:graphicData uri="http://schemas.microsoft.com/office/word/2010/wordprocessingShape">
+                    <wps:wsp>
+                      <wps:cNvSpPr txBox="1">
+                        <a:spLocks noChangeArrowheads="1"/>
+                      </wps:cNvSpPr>
+                      <wps:spPr bwMode="auto">
+                        <a:xfrm>
+                          <a:off x="0" y="0"/>
+                          <a:ext cx="231140" cy="231140"/>
+                        </a:xfrm>
+                        <a:prstGeom prst="rect">
+                          <a:avLst/>
+                        </a:prstGeom>
+                        <a:noFill/>
+                        <a:ln w="9525">
+                          <a:noFill/>
+                          <a:miter lim="800000"/>
+                          <a:headEnd/>
+                          <a:tailEnd/>
+                        </a:ln>
+                      </wps:spPr>
+                      <wps:txbx>
+                        <w:txbxContent>
+                          <w:p>
+                            <w:pPr>
+                              <w:rPr>
+                                <w:sz w:val="12"/>
+                                <w:szCs w:val="12"/>
+                              </w:rPr>
+                            </w:pPr>
+                            <w:r>
+                              <w:rPr>
+                                <w:sz w:val="12"/>
+                                <w:szCs w:val="12"/>
+                              </w:rPr>
+                              <w:t>A</w:t>
+                            </w:r>
+                          </w:p>
+                        </w:txbxContent>
+                      </wps:txbx>
+                      <wps:bodyPr rot="0" vert="horz" wrap="square" lIns="91440" tIns="45720" rIns="91440" bIns="45720" anchor="t" anchorCtr="0">
+                        <a:noAutofit/>
+                      </wps:bodyPr>
+                    </wps:wsp>
+                  </a:graphicData>
+                </a:graphic>
+                <wp14:sizeRelH relativeFrom="margin">
+                  <wp14:pctWidth>0</wp14:pctWidth>
+                </wp14:sizeRelH>
+                <wp14:sizeRelV relativeFrom="margin">
+                  <wp14:pctHeight>0</wp14:pctHeight>
+                </wp14:sizeRelV>
+              </wp:anchor>
+            </w:drawing>
+          </mc:Choice>
+          <mc:Fallback>
+            <w:pict>
+              <v:shape w14:anchorId="3B801507" id="_x0000_s1033" type="#_x0000_t202" style="position:absolute;left:0;text-align:left;margin-left:31.45pt;margin-top:237.25pt;width:18.2pt;height:18.2pt;z-index:251665408;visibility:visible;mso-wrap-style:square;mso-width-percent:0;mso-height-percent:0;mso-wrap-distance-left:9pt;mso-wrap-distance-top:3.6pt;mso-wrap-distance-right:9pt;mso-wrap-distance-bottom:3.6pt;mso-position-horizontal:absolute;mso-position-horizontal-relative:text;mso-position-vertical:absolute;mso-position-vertical-relative:text;mso-width-percent:0;mso-height-percent:0;mso-width-relative:margin;mso-height-relative:margin;v-text-anchor:top" o:gfxdata="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" filled="f" stroked="f">
+                <v:textbox>
+                  <w:txbxContent>
+                    <w:p>
+                      <w:pPr>
+                        <w:rPr>
+                          <w:sz w:val="12"/>
+                          <w:szCs w:val="12"/>
+                        </w:rPr>
+                      </w:pPr>
+                      <w:r>
+                        <w:rPr>
+                          <w:sz w:val="12"/>
+                          <w:szCs w:val="12"/>
+                        </w:rPr>
+                        <w:t>A</w:t>
+                      </w:r>
+                    </w:p>
+                  </w:txbxContent>
+                </v:textbox>
+                <w10:wrap type="square"/>
+              </v:shape>
+            </w:pict>
+          </mc:Fallback>
+        </mc:AlternateContent>
+      </w:r>
+      <w:r>
+        <w:rPr>
+          <w:rFonts w:ascii="Lucida Sans" w:eastAsiaTheme="minorEastAsia" w:hAnsi="Lucida Sans"/>
           <w:color w:val="444444"/>
           <w:sz w:val="20"/>
           <w:szCs w:val="20"/>
@@ -665,27 +1383,137 @@
           <w:szCs w:val="20"/>
           <w:shd w:val="clear" w:color="auto" w:fill="FFFFFF"/>
         </w:rPr>
-        <w:t xml:space="preserve"> (and adds them to our list of convex </w:t>
-      </w:r>
-      <w:r>
-        <w:rPr>
-          <w:rFonts w:ascii="Lucida Sans" w:eastAsiaTheme="minorEastAsia" w:hAnsi="Lucida Sans"/>
-          <w:color w:val="444444"/>
-          <w:sz w:val="20"/>
-          <w:szCs w:val="20"/>
-          <w:shd w:val="clear" w:color="auto" w:fill="FFFFFF"/>
-        </w:rPr>
-        <w:t>hull points--</w:t>
-      </w:r>
-      <w:r>
-        <w:rPr>
-          <w:rFonts w:ascii="Lucida Sans" w:eastAsiaTheme="minorEastAsia" w:hAnsi="Lucida Sans"/>
-          <w:color w:val="444444"/>
-          <w:sz w:val="20"/>
-          <w:szCs w:val="20"/>
-          <w:shd w:val="clear" w:color="auto" w:fill="FFFFFF"/>
-        </w:rPr>
-        <w:t>see Figure 1</w:t>
+        <w:t xml:space="preserve"> and adds them to our list of convex </w:t>
+      </w:r>
+      <w:r>
+        <w:rPr>
+          <w:rFonts w:ascii="Lucida Sans" w:eastAsiaTheme="minorEastAsia" w:hAnsi="Lucida Sans"/>
+          <w:color w:val="444444"/>
+          <w:sz w:val="20"/>
+          <w:szCs w:val="20"/>
+          <w:shd w:val="clear" w:color="auto" w:fill="FFFFFF"/>
+        </w:rPr>
+        <w:t>hull points</w:t>
+      </w:r>
+      <w:r>
+        <w:rPr>
+          <w:rFonts w:ascii="Lucida Sans" w:eastAsiaTheme="minorEastAsia" w:hAnsi="Lucida Sans"/>
+          <w:color w:val="444444"/>
+          <w:sz w:val="20"/>
+          <w:szCs w:val="20"/>
+          <w:shd w:val="clear" w:color="auto" w:fill="FFFFFF"/>
+        </w:rPr>
+        <w:t>. A temporary line is then created connecting the two points (see Figure 1)</w:t>
+      </w:r>
+      <w:r>
+        <w:rPr>
+          <w:rFonts w:ascii="Lucida Sans" w:eastAsiaTheme="minorEastAsia" w:hAnsi="Lucida Sans"/>
+          <w:color w:val="444444"/>
+          <w:sz w:val="20"/>
+          <w:szCs w:val="20"/>
+          <w:shd w:val="clear" w:color="auto" w:fill="FFFFFF"/>
+        </w:rPr>
+        <w:t>.</w:t>
+      </w:r>
+      <w:r>
+        <w:rPr>
+          <w:rFonts w:ascii="Lucida Sans" w:eastAsiaTheme="minorEastAsia" w:hAnsi="Lucida Sans"/>
+          <w:color w:val="444444"/>
+          <w:sz w:val="20"/>
+          <w:szCs w:val="20"/>
+          <w:shd w:val="clear" w:color="auto" w:fill="FFFFFF"/>
+        </w:rPr>
+        <w:t xml:space="preserve"> </w:t>
+      </w:r>
+      <w:r>
+        <w:rPr>
+          <w:rFonts w:ascii="Lucida Sans" w:eastAsiaTheme="minorEastAsia" w:hAnsi="Lucida Sans"/>
+          <w:color w:val="444444"/>
+          <w:sz w:val="20"/>
+          <w:szCs w:val="20"/>
+          <w:shd w:val="clear" w:color="auto" w:fill="FFFFFF"/>
+        </w:rPr>
+        <w:t>We then iterate</w:t>
+      </w:r>
+      <w:r>
+        <w:rPr>
+          <w:rFonts w:ascii="Lucida Sans" w:eastAsiaTheme="minorEastAsia" w:hAnsi="Lucida Sans"/>
+          <w:color w:val="444444"/>
+          <w:sz w:val="20"/>
+          <w:szCs w:val="20"/>
+          <w:shd w:val="clear" w:color="auto" w:fill="FFFFFF"/>
+        </w:rPr>
+        <w:t xml:space="preserve"> through all the points above this line</w:t>
+      </w:r>
+      <w:r>
+        <w:rPr>
+          <w:rFonts w:ascii="Lucida Sans" w:eastAsiaTheme="minorEastAsia" w:hAnsi="Lucida Sans"/>
+          <w:color w:val="444444"/>
+          <w:sz w:val="20"/>
+          <w:szCs w:val="20"/>
+          <w:shd w:val="clear" w:color="auto" w:fill="FFFFFF"/>
+        </w:rPr>
+        <w:t xml:space="preserve"> and find the one that is furthest away</w:t>
+      </w:r>
+      <w:r>
+        <w:rPr>
+          <w:rFonts w:ascii="Lucida Sans" w:eastAsiaTheme="minorEastAsia" w:hAnsi="Lucida Sans"/>
+          <w:color w:val="444444"/>
+          <w:sz w:val="20"/>
+          <w:szCs w:val="20"/>
+          <w:shd w:val="clear" w:color="auto" w:fill="FFFFFF"/>
+        </w:rPr>
+        <w:t>, adding</w:t>
+      </w:r>
+      <w:r>
+        <w:rPr>
+          <w:rFonts w:ascii="Lucida Sans" w:eastAsiaTheme="minorEastAsia" w:hAnsi="Lucida Sans"/>
+          <w:color w:val="444444"/>
+          <w:sz w:val="20"/>
+          <w:szCs w:val="20"/>
+          <w:shd w:val="clear" w:color="auto" w:fill="FFFFFF"/>
+        </w:rPr>
+        <w:t xml:space="preserve"> it to the list of </w:t>
+      </w:r>
+      <w:r>
+        <w:rPr>
+          <w:rFonts w:ascii="Lucida Sans" w:eastAsiaTheme="minorEastAsia" w:hAnsi="Lucida Sans"/>
+          <w:color w:val="444444"/>
+          <w:sz w:val="20"/>
+          <w:szCs w:val="20"/>
+          <w:shd w:val="clear" w:color="auto" w:fill="FFFFFF"/>
+        </w:rPr>
+        <w:t xml:space="preserve">hull </w:t>
+      </w:r>
+      <w:r>
+        <w:rPr>
+          <w:rFonts w:ascii="Lucida Sans" w:eastAsiaTheme="minorEastAsia" w:hAnsi="Lucida Sans"/>
+          <w:color w:val="444444"/>
+          <w:sz w:val="20"/>
+          <w:szCs w:val="20"/>
+          <w:shd w:val="clear" w:color="auto" w:fill="FFFFFF"/>
+        </w:rPr>
+        <w:t>points</w:t>
+      </w:r>
+      <w:r>
+        <w:rPr>
+          <w:rFonts w:ascii="Lucida Sans" w:eastAsiaTheme="minorEastAsia" w:hAnsi="Lucida Sans"/>
+          <w:color w:val="444444"/>
+          <w:sz w:val="20"/>
+          <w:szCs w:val="20"/>
+          <w:shd w:val="clear" w:color="auto" w:fill="FFFFFF"/>
+        </w:rPr>
+        <w:t xml:space="preserve"> (</w:t>
+      </w:r>
+      <w:r>
+        <w:rPr>
+          <w:rFonts w:ascii="Lucida Sans" w:eastAsiaTheme="minorEastAsia" w:hAnsi="Lucida Sans"/>
+          <w:color w:val="444444"/>
+          <w:sz w:val="20"/>
+          <w:szCs w:val="20"/>
+          <w:shd w:val="clear" w:color="auto" w:fill="FFFFFF"/>
+        </w:rPr>
+        <w:t>see Figure 2</w:t>
       </w:r>
       <w:r>
         <w:rPr>
@@ -705,37 +1533,87 @@
           <w:szCs w:val="20"/>
           <w:shd w:val="clear" w:color="auto" w:fill="FFFFFF"/>
         </w:rPr>
-        <w:t xml:space="preserve"> and connects a line between them.</w:t>
-      </w:r>
-      <w:r>
-        <w:rPr>
-          <w:rFonts w:ascii="Lucida Sans" w:eastAsiaTheme="minorEastAsia" w:hAnsi="Lucida Sans"/>
-          <w:color w:val="444444"/>
-          <w:sz w:val="20"/>
-          <w:szCs w:val="20"/>
-          <w:shd w:val="clear" w:color="auto" w:fill="FFFFFF"/>
-        </w:rPr>
-        <w:t xml:space="preserve"> It then iterates</w:t>
-      </w:r>
-      <w:r>
-        <w:rPr>
-          <w:rFonts w:ascii="Lucida Sans" w:eastAsiaTheme="minorEastAsia" w:hAnsi="Lucida Sans"/>
-          <w:color w:val="444444"/>
-          <w:sz w:val="20"/>
-          <w:szCs w:val="20"/>
-          <w:shd w:val="clear" w:color="auto" w:fill="FFFFFF"/>
-        </w:rPr>
-        <w:t xml:space="preserve"> through all the points above this line</w:t>
-      </w:r>
-      <w:r>
-        <w:rPr>
-          <w:rFonts w:ascii="Lucida Sans" w:eastAsiaTheme="minorEastAsia" w:hAnsi="Lucida Sans"/>
-          <w:color w:val="444444"/>
-          <w:sz w:val="20"/>
-          <w:szCs w:val="20"/>
-          <w:shd w:val="clear" w:color="auto" w:fill="FFFFFF"/>
-        </w:rPr>
-        <w:t xml:space="preserve"> and finds the one that is furthest away</w:t>
+        <w:t xml:space="preserve">. </w:t>
+      </w:r>
+      <w:r>
+        <w:rPr>
+          <w:rFonts w:ascii="Lucida Sans" w:eastAsiaTheme="minorEastAsia" w:hAnsi="Lucida Sans"/>
+          <w:color w:val="444444"/>
+          <w:sz w:val="20"/>
+          <w:szCs w:val="20"/>
+          <w:shd w:val="clear" w:color="auto" w:fill="FFFFFF"/>
+        </w:rPr>
+        <w:t>A triangle is formed between the two extreme points and the farthest point</w:t>
+      </w:r>
+      <w:r>
+        <w:rPr>
+          <w:rFonts w:ascii="Lucida Sans" w:eastAsiaTheme="minorEastAsia" w:hAnsi="Lucida Sans"/>
+          <w:color w:val="444444"/>
+          <w:sz w:val="20"/>
+          <w:szCs w:val="20"/>
+          <w:shd w:val="clear" w:color="auto" w:fill="FFFFFF"/>
+        </w:rPr>
+        <w:t>.</w:t>
+      </w:r>
+      <w:r>
+        <w:rPr>
+          <w:rFonts w:ascii="Lucida Sans" w:eastAsiaTheme="minorEastAsia" w:hAnsi="Lucida Sans"/>
+          <w:color w:val="444444"/>
+          <w:sz w:val="20"/>
+          <w:szCs w:val="20"/>
+          <w:shd w:val="clear" w:color="auto" w:fill="FFFFFF"/>
+        </w:rPr>
+        <w:t xml:space="preserve"> W</w:t>
+      </w:r>
+      <w:r>
+        <w:rPr>
+          <w:rFonts w:ascii="Lucida Sans" w:eastAsiaTheme="minorEastAsia" w:hAnsi="Lucida Sans"/>
+          <w:color w:val="444444"/>
+          <w:sz w:val="20"/>
+          <w:szCs w:val="20"/>
+          <w:shd w:val="clear" w:color="auto" w:fill="FFFFFF"/>
+        </w:rPr>
+        <w:t xml:space="preserve">e </w:t>
+      </w:r>
+      <w:r>
+        <w:rPr>
+          <w:rFonts w:ascii="Lucida Sans" w:eastAsiaTheme="minorEastAsia" w:hAnsi="Lucida Sans"/>
+          <w:color w:val="444444"/>
+          <w:sz w:val="20"/>
+          <w:szCs w:val="20"/>
+          <w:shd w:val="clear" w:color="auto" w:fill="FFFFFF"/>
+        </w:rPr>
+        <w:t xml:space="preserve">then </w:t>
+      </w:r>
+      <w:r>
+        <w:rPr>
+          <w:rFonts w:ascii="Lucida Sans" w:eastAsiaTheme="minorEastAsia" w:hAnsi="Lucida Sans"/>
+          <w:color w:val="444444"/>
+          <w:sz w:val="20"/>
+          <w:szCs w:val="20"/>
+          <w:shd w:val="clear" w:color="auto" w:fill="FFFFFF"/>
+        </w:rPr>
+        <w:t xml:space="preserve">iterate over </w:t>
+      </w:r>
+      <w:r>
+        <w:rPr>
+          <w:rFonts w:ascii="Lucida Sans" w:eastAsiaTheme="minorEastAsia" w:hAnsi="Lucida Sans"/>
+          <w:color w:val="444444"/>
+          <w:sz w:val="20"/>
+          <w:szCs w:val="20"/>
+          <w:shd w:val="clear" w:color="auto" w:fill="FFFFFF"/>
+        </w:rPr>
+        <w:t xml:space="preserve">each point and </w:t>
+      </w:r>
+      <w:r>
+        <w:rPr>
+          <w:rFonts w:ascii="Lucida Sans" w:eastAsiaTheme="minorEastAsia" w:hAnsi="Lucida Sans"/>
+          <w:color w:val="444444"/>
+          <w:sz w:val="20"/>
+          <w:szCs w:val="20"/>
+          <w:shd w:val="clear" w:color="auto" w:fill="FFFFFF"/>
+        </w:rPr>
+        <w:t>compare</w:t>
       </w:r>
       <w:r>
         <w:rPr>
@@ -755,147 +1633,258 @@
           <w:szCs w:val="20"/>
           <w:shd w:val="clear" w:color="auto" w:fill="FFFFFF"/>
         </w:rPr>
-        <w:t>(and adds it to the list of points in our convex hull</w:t>
-      </w:r>
-      <w:r>
-        <w:rPr>
-          <w:rFonts w:ascii="Lucida Sans" w:eastAsiaTheme="minorEastAsia" w:hAnsi="Lucida Sans"/>
-          <w:color w:val="444444"/>
-          <w:sz w:val="20"/>
-          <w:szCs w:val="20"/>
-          <w:shd w:val="clear" w:color="auto" w:fill="FFFFFF"/>
-        </w:rPr>
-        <w:t>--</w:t>
-      </w:r>
-      <w:r>
-        <w:rPr>
-          <w:rFonts w:ascii="Lucida Sans" w:eastAsiaTheme="minorEastAsia" w:hAnsi="Lucida Sans"/>
-          <w:color w:val="444444"/>
-          <w:sz w:val="20"/>
-          <w:szCs w:val="20"/>
-          <w:shd w:val="clear" w:color="auto" w:fill="FFFFFF"/>
-        </w:rPr>
-        <w:t>see Figure 2</w:t>
-      </w:r>
-      <w:r>
-        <w:rPr>
-          <w:rFonts w:ascii="Lucida Sans" w:eastAsiaTheme="minorEastAsia" w:hAnsi="Lucida Sans"/>
-          <w:color w:val="444444"/>
-          <w:sz w:val="20"/>
-          <w:szCs w:val="20"/>
-          <w:shd w:val="clear" w:color="auto" w:fill="FFFFFF"/>
-        </w:rPr>
-        <w:t>)</w:t>
-      </w:r>
-      <w:r>
-        <w:rPr>
-          <w:rFonts w:ascii="Lucida Sans" w:eastAsiaTheme="minorEastAsia" w:hAnsi="Lucida Sans"/>
-          <w:color w:val="444444"/>
-          <w:sz w:val="20"/>
-          <w:szCs w:val="20"/>
-          <w:shd w:val="clear" w:color="auto" w:fill="FFFFFF"/>
-        </w:rPr>
-        <w:t>. Using that</w:t>
-      </w:r>
-      <w:r>
-        <w:rPr>
-          <w:rFonts w:ascii="Lucida Sans" w:eastAsiaTheme="minorEastAsia" w:hAnsi="Lucida Sans"/>
-          <w:color w:val="444444"/>
-          <w:sz w:val="20"/>
-          <w:szCs w:val="20"/>
-          <w:shd w:val="clear" w:color="auto" w:fill="FFFFFF"/>
-        </w:rPr>
-        <w:t xml:space="preserve"> third point it makes a triangle</w:t>
-      </w:r>
-      <w:r>
-        <w:rPr>
-          <w:rFonts w:ascii="Lucida Sans" w:eastAsiaTheme="minorEastAsia" w:hAnsi="Lucida Sans"/>
-          <w:color w:val="444444"/>
-          <w:sz w:val="20"/>
-          <w:szCs w:val="20"/>
-          <w:shd w:val="clear" w:color="auto" w:fill="FFFFFF"/>
-        </w:rPr>
-        <w:t>. With that triangle we go through each point and using the cross product of the different vectors</w:t>
-      </w:r>
-      <w:r>
-        <w:rPr>
-          <w:rFonts w:ascii="Lucida Sans" w:eastAsiaTheme="minorEastAsia" w:hAnsi="Lucida Sans"/>
-          <w:color w:val="444444"/>
-          <w:sz w:val="20"/>
-          <w:szCs w:val="20"/>
-          <w:shd w:val="clear" w:color="auto" w:fill="FFFFFF"/>
-        </w:rPr>
-        <w:t xml:space="preserve"> forming the triangle</w:t>
-      </w:r>
-      <w:r>
-        <w:rPr>
-          <w:rFonts w:ascii="Lucida Sans" w:eastAsiaTheme="minorEastAsia" w:hAnsi="Lucida Sans"/>
-          <w:color w:val="444444"/>
-          <w:sz w:val="20"/>
-          <w:szCs w:val="20"/>
-          <w:shd w:val="clear" w:color="auto" w:fill="FFFFFF"/>
-        </w:rPr>
-        <w:t xml:space="preserve"> we find out if the different points are within the triangle or outside of it. Using that </w:t>
-      </w:r>
-      <w:r>
-        <w:rPr>
-          <w:rFonts w:ascii="Lucida Sans" w:eastAsiaTheme="minorEastAsia" w:hAnsi="Lucida Sans"/>
-          <w:color w:val="444444"/>
-          <w:sz w:val="20"/>
-          <w:szCs w:val="20"/>
-          <w:shd w:val="clear" w:color="auto" w:fill="FFFFFF"/>
-        </w:rPr>
-        <w:t>data, we can make a new line and repeat the process</w:t>
-      </w:r>
-      <w:r>
-        <w:rPr>
-          <w:rFonts w:ascii="Lucida Sans" w:eastAsiaTheme="minorEastAsia" w:hAnsi="Lucida Sans"/>
-          <w:color w:val="444444"/>
-          <w:sz w:val="20"/>
-          <w:szCs w:val="20"/>
-          <w:shd w:val="clear" w:color="auto" w:fill="FFFFFF"/>
-        </w:rPr>
-        <w:t>. We continue this recursively</w:t>
-      </w:r>
-      <w:r>
-        <w:rPr>
-          <w:rFonts w:ascii="Lucida Sans" w:eastAsiaTheme="minorEastAsia" w:hAnsi="Lucida Sans"/>
-          <w:color w:val="444444"/>
-          <w:sz w:val="20"/>
-          <w:szCs w:val="20"/>
-          <w:shd w:val="clear" w:color="auto" w:fill="FFFFFF"/>
-        </w:rPr>
-        <w:t>, throwing away any points with</w:t>
-      </w:r>
-      <w:r>
-        <w:rPr>
-          <w:rFonts w:ascii="Lucida Sans" w:eastAsiaTheme="minorEastAsia" w:hAnsi="Lucida Sans"/>
-          <w:color w:val="444444"/>
-          <w:sz w:val="20"/>
-          <w:szCs w:val="20"/>
-          <w:shd w:val="clear" w:color="auto" w:fill="FFFFFF"/>
-        </w:rPr>
-        <w:t>in the triangles until</w:t>
-      </w:r>
-      <w:r>
-        <w:rPr>
-          <w:rFonts w:ascii="Lucida Sans" w:eastAsiaTheme="minorEastAsia" w:hAnsi="Lucida Sans"/>
-          <w:color w:val="444444"/>
-          <w:sz w:val="20"/>
-          <w:szCs w:val="20"/>
-          <w:shd w:val="clear" w:color="auto" w:fill="FFFFFF"/>
-        </w:rPr>
-        <w:t xml:space="preserve"> there are no points remaining outside the triangle</w:t>
-      </w:r>
-      <w:r>
-        <w:rPr>
-          <w:rFonts w:ascii="Lucida Sans" w:eastAsiaTheme="minorEastAsia" w:hAnsi="Lucida Sans"/>
-          <w:color w:val="444444"/>
-          <w:sz w:val="20"/>
-          <w:szCs w:val="20"/>
-          <w:shd w:val="clear" w:color="auto" w:fill="FFFFFF"/>
-        </w:rPr>
-        <w:t xml:space="preserve">. We then do the same thing for the bottom half. </w:t>
+        <w:t xml:space="preserve">the sign of the </w:t>
+      </w:r>
+      <w:r>
+        <w:rPr>
+          <w:rFonts w:ascii="Lucida Sans" w:eastAsiaTheme="minorEastAsia" w:hAnsi="Lucida Sans"/>
+          <w:color w:val="444444"/>
+          <w:sz w:val="20"/>
+          <w:szCs w:val="20"/>
+          <w:shd w:val="clear" w:color="auto" w:fill="FFFFFF"/>
+        </w:rPr>
+        <w:t xml:space="preserve">cross product </w:t>
+      </w:r>
+      <w:r>
+        <w:rPr>
+          <w:rFonts w:ascii="Lucida Sans" w:eastAsiaTheme="minorEastAsia" w:hAnsi="Lucida Sans"/>
+          <w:color w:val="444444"/>
+          <w:sz w:val="20"/>
+          <w:szCs w:val="20"/>
+          <w:shd w:val="clear" w:color="auto" w:fill="FFFFFF"/>
+        </w:rPr>
+        <w:t xml:space="preserve">between two of the legs of the triangle </w:t>
+      </w:r>
+      <w:r>
+        <w:rPr>
+          <w:rFonts w:ascii="Lucida Sans" w:eastAsiaTheme="minorEastAsia" w:hAnsi="Lucida Sans"/>
+          <w:color w:val="444444"/>
+          <w:sz w:val="20"/>
+          <w:szCs w:val="20"/>
+          <w:shd w:val="clear" w:color="auto" w:fill="FFFFFF"/>
+        </w:rPr>
+        <w:t xml:space="preserve">(AB and AC) </w:t>
+      </w:r>
+      <w:r>
+        <w:rPr>
+          <w:rFonts w:ascii="Lucida Sans" w:eastAsiaTheme="minorEastAsia" w:hAnsi="Lucida Sans"/>
+          <w:color w:val="444444"/>
+          <w:sz w:val="20"/>
+          <w:szCs w:val="20"/>
+          <w:shd w:val="clear" w:color="auto" w:fill="FFFFFF"/>
+        </w:rPr>
+        <w:t xml:space="preserve">with the sign of the cross product between one leg of the triangle </w:t>
+      </w:r>
+      <w:r>
+        <w:rPr>
+          <w:rFonts w:ascii="Lucida Sans" w:eastAsiaTheme="minorEastAsia" w:hAnsi="Lucida Sans"/>
+          <w:color w:val="444444"/>
+          <w:sz w:val="20"/>
+          <w:szCs w:val="20"/>
+          <w:shd w:val="clear" w:color="auto" w:fill="FFFFFF"/>
+        </w:rPr>
+        <w:t xml:space="preserve">(AB) </w:t>
+      </w:r>
+      <w:r>
+        <w:rPr>
+          <w:rFonts w:ascii="Lucida Sans" w:eastAsiaTheme="minorEastAsia" w:hAnsi="Lucida Sans"/>
+          <w:color w:val="444444"/>
+          <w:sz w:val="20"/>
+          <w:szCs w:val="20"/>
+          <w:shd w:val="clear" w:color="auto" w:fill="FFFFFF"/>
+        </w:rPr>
+        <w:t>and a line connecting the same leg of the triangle and the current point</w:t>
+      </w:r>
+      <w:r>
+        <w:rPr>
+          <w:rFonts w:ascii="Lucida Sans" w:eastAsiaTheme="minorEastAsia" w:hAnsi="Lucida Sans"/>
+          <w:color w:val="444444"/>
+          <w:sz w:val="20"/>
+          <w:szCs w:val="20"/>
+          <w:shd w:val="clear" w:color="auto" w:fill="FFFFFF"/>
+        </w:rPr>
+        <w:t xml:space="preserve"> (AP)</w:t>
+      </w:r>
+      <w:r>
+        <w:rPr>
+          <w:rFonts w:ascii="Lucida Sans" w:eastAsiaTheme="minorEastAsia" w:hAnsi="Lucida Sans"/>
+          <w:color w:val="444444"/>
+          <w:sz w:val="20"/>
+          <w:szCs w:val="20"/>
+          <w:shd w:val="clear" w:color="auto" w:fill="FFFFFF"/>
+        </w:rPr>
+        <w:t xml:space="preserve">. If the signs of these two cross products </w:t>
+      </w:r>
+      <w:r>
+        <w:rPr>
+          <w:rFonts w:ascii="Lucida Sans" w:eastAsiaTheme="minorEastAsia" w:hAnsi="Lucida Sans"/>
+          <w:color w:val="444444"/>
+          <w:sz w:val="20"/>
+          <w:szCs w:val="20"/>
+          <w:shd w:val="clear" w:color="auto" w:fill="FFFFFF"/>
+        </w:rPr>
+        <w:t>differ</w:t>
+      </w:r>
+      <w:r>
+        <w:rPr>
+          <w:rFonts w:ascii="Lucida Sans" w:eastAsiaTheme="minorEastAsia" w:hAnsi="Lucida Sans"/>
+          <w:color w:val="444444"/>
+          <w:sz w:val="20"/>
+          <w:szCs w:val="20"/>
+          <w:shd w:val="clear" w:color="auto" w:fill="FFFFFF"/>
+        </w:rPr>
+        <w:t xml:space="preserve">, </w:t>
+      </w:r>
+      <w:r>
+        <w:rPr>
+          <w:rFonts w:ascii="Lucida Sans" w:eastAsiaTheme="minorEastAsia" w:hAnsi="Lucida Sans"/>
+          <w:color w:val="444444"/>
+          <w:sz w:val="20"/>
+          <w:szCs w:val="20"/>
+          <w:shd w:val="clear" w:color="auto" w:fill="FFFFFF"/>
+        </w:rPr>
+        <w:t xml:space="preserve">the </w:t>
+      </w:r>
+      <w:r>
+        <w:rPr>
+          <w:rFonts w:ascii="Lucida Sans" w:eastAsiaTheme="minorEastAsia" w:hAnsi="Lucida Sans"/>
+          <w:color w:val="444444"/>
+          <w:sz w:val="20"/>
+          <w:szCs w:val="20"/>
+          <w:shd w:val="clear" w:color="auto" w:fill="FFFFFF"/>
+        </w:rPr>
+        <w:t xml:space="preserve">current point is </w:t>
+      </w:r>
+      <w:r>
+        <w:rPr>
+          <w:rFonts w:ascii="Lucida Sans" w:eastAsiaTheme="minorEastAsia" w:hAnsi="Lucida Sans"/>
+          <w:color w:val="444444"/>
+          <w:sz w:val="20"/>
+          <w:szCs w:val="20"/>
+          <w:shd w:val="clear" w:color="auto" w:fill="FFFFFF"/>
+        </w:rPr>
+        <w:t xml:space="preserve">on </w:t>
+      </w:r>
+      <w:r>
+        <w:rPr>
+          <w:rFonts w:ascii="Lucida Sans" w:eastAsiaTheme="minorEastAsia" w:hAnsi="Lucida Sans"/>
+          <w:color w:val="444444"/>
+          <w:sz w:val="20"/>
+          <w:szCs w:val="20"/>
+          <w:shd w:val="clear" w:color="auto" w:fill="FFFFFF"/>
+        </w:rPr>
+        <w:t>the side of the triangle with the line AB</w:t>
+      </w:r>
+      <w:r>
+        <w:rPr>
+          <w:rFonts w:ascii="Lucida Sans" w:eastAsiaTheme="minorEastAsia" w:hAnsi="Lucida Sans"/>
+          <w:color w:val="444444"/>
+          <w:sz w:val="20"/>
+          <w:szCs w:val="20"/>
+          <w:shd w:val="clear" w:color="auto" w:fill="FFFFFF"/>
+        </w:rPr>
+        <w:t xml:space="preserve">. The list of points is divided based on which side of the triangle each </w:t>
+      </w:r>
+      <w:r>
+        <w:rPr>
+          <w:rFonts w:ascii="Lucida Sans" w:eastAsiaTheme="minorEastAsia" w:hAnsi="Lucida Sans"/>
+          <w:color w:val="444444"/>
+          <w:sz w:val="20"/>
+          <w:szCs w:val="20"/>
+          <w:shd w:val="clear" w:color="auto" w:fill="FFFFFF"/>
+        </w:rPr>
+        <w:lastRenderedPageBreak/>
+        <w:t>point is on</w:t>
+      </w:r>
+      <w:r>
+        <w:rPr>
+          <w:rFonts w:ascii="Lucida Sans" w:eastAsiaTheme="minorEastAsia" w:hAnsi="Lucida Sans"/>
+          <w:color w:val="444444"/>
+          <w:sz w:val="20"/>
+          <w:szCs w:val="20"/>
+          <w:shd w:val="clear" w:color="auto" w:fill="FFFFFF"/>
+        </w:rPr>
+        <w:t xml:space="preserve">, </w:t>
+      </w:r>
+      <w:r>
+        <w:rPr>
+          <w:rFonts w:ascii="Lucida Sans" w:eastAsiaTheme="minorEastAsia" w:hAnsi="Lucida Sans"/>
+          <w:color w:val="444444"/>
+          <w:sz w:val="20"/>
+          <w:szCs w:val="20"/>
+          <w:shd w:val="clear" w:color="auto" w:fill="FFFFFF"/>
+        </w:rPr>
+        <w:t xml:space="preserve">and </w:t>
+      </w:r>
+      <w:r>
+        <w:rPr>
+          <w:rFonts w:ascii="Lucida Sans" w:eastAsiaTheme="minorEastAsia" w:hAnsi="Lucida Sans"/>
+          <w:color w:val="444444"/>
+          <w:sz w:val="20"/>
+          <w:szCs w:val="20"/>
+          <w:shd w:val="clear" w:color="auto" w:fill="FFFFFF"/>
+        </w:rPr>
+        <w:t>any points with</w:t>
+      </w:r>
+      <w:r>
+        <w:rPr>
+          <w:rFonts w:ascii="Lucida Sans" w:eastAsiaTheme="minorEastAsia" w:hAnsi="Lucida Sans"/>
+          <w:color w:val="444444"/>
+          <w:sz w:val="20"/>
+          <w:szCs w:val="20"/>
+          <w:shd w:val="clear" w:color="auto" w:fill="FFFFFF"/>
+        </w:rPr>
+        <w:t xml:space="preserve">in the triangles </w:t>
+      </w:r>
+      <w:r>
+        <w:rPr>
+          <w:rFonts w:ascii="Lucida Sans" w:eastAsiaTheme="minorEastAsia" w:hAnsi="Lucida Sans"/>
+          <w:color w:val="444444"/>
+          <w:sz w:val="20"/>
+          <w:szCs w:val="20"/>
+          <w:shd w:val="clear" w:color="auto" w:fill="FFFFFF"/>
+        </w:rPr>
+        <w:t>are discarded. The p</w:t>
+      </w:r>
+      <w:r>
+        <w:rPr>
+          <w:rFonts w:ascii="Lucida Sans" w:eastAsiaTheme="minorEastAsia" w:hAnsi="Lucida Sans"/>
+          <w:color w:val="444444"/>
+          <w:sz w:val="20"/>
+          <w:szCs w:val="20"/>
+          <w:shd w:val="clear" w:color="auto" w:fill="FFFFFF"/>
+        </w:rPr>
+        <w:t xml:space="preserve">rocess then repeats recursively by finding the farthest point from each line and forming new triangles. The final list of points forming the convex hull is given when there </w:t>
+      </w:r>
+      <w:r>
+        <w:rPr>
+          <w:rFonts w:ascii="Lucida Sans" w:eastAsiaTheme="minorEastAsia" w:hAnsi="Lucida Sans"/>
+          <w:color w:val="444444"/>
+          <w:sz w:val="20"/>
+          <w:szCs w:val="20"/>
+          <w:shd w:val="clear" w:color="auto" w:fill="FFFFFF"/>
+        </w:rPr>
+        <w:t>are no points remaining outside the triangle</w:t>
+      </w:r>
+      <w:r>
+        <w:rPr>
+          <w:rFonts w:ascii="Lucida Sans" w:eastAsiaTheme="minorEastAsia" w:hAnsi="Lucida Sans"/>
+          <w:color w:val="444444"/>
+          <w:sz w:val="20"/>
+          <w:szCs w:val="20"/>
+          <w:shd w:val="clear" w:color="auto" w:fill="FFFFFF"/>
+        </w:rPr>
+        <w:t>s</w:t>
+      </w:r>
+      <w:r>
+        <w:rPr>
+          <w:rFonts w:ascii="Lucida Sans" w:eastAsiaTheme="minorEastAsia" w:hAnsi="Lucida Sans"/>
+          <w:color w:val="444444"/>
+          <w:sz w:val="20"/>
+          <w:szCs w:val="20"/>
+          <w:shd w:val="clear" w:color="auto" w:fill="FFFFFF"/>
+        </w:rPr>
+        <w:t>.</w:t>
       </w:r>
     </w:p>
     <w:p>
@@ -917,9 +1906,348 @@
           <w:szCs w:val="20"/>
           <w:shd w:val="clear" w:color="auto" w:fill="FFFFFF"/>
         </w:rPr>
-        <w:lastRenderedPageBreak/>
         <w:tab/>
-        <w:t>The problem is not too difficult as the algorithm was well documented. The only difficulties were finding out implementation details such as computing cross products and comparing the sign of two different ones. Our implementation does not return the data in sorted form so we did need to sort it afterwards which we did by computing the angle of the different points in relation to the first point and then using that to make a counter clockwise sorted list.</w:t>
+        <w:t xml:space="preserve">The problem </w:t>
+      </w:r>
+      <w:r>
+        <w:rPr>
+          <w:rFonts w:ascii="Lucida Sans" w:eastAsiaTheme="minorEastAsia" w:hAnsi="Lucida Sans"/>
+          <w:color w:val="444444"/>
+          <w:sz w:val="20"/>
+          <w:szCs w:val="20"/>
+          <w:shd w:val="clear" w:color="auto" w:fill="FFFFFF"/>
+        </w:rPr>
+        <w:t>was</w:t>
+      </w:r>
+      <w:r>
+        <w:rPr>
+          <w:rFonts w:ascii="Lucida Sans" w:eastAsiaTheme="minorEastAsia" w:hAnsi="Lucida Sans"/>
+          <w:color w:val="444444"/>
+          <w:sz w:val="20"/>
+          <w:szCs w:val="20"/>
+          <w:shd w:val="clear" w:color="auto" w:fill="FFFFFF"/>
+        </w:rPr>
+        <w:t xml:space="preserve"> not too difficult</w:t>
+      </w:r>
+      <w:r>
+        <w:rPr>
+          <w:rFonts w:ascii="Lucida Sans" w:eastAsiaTheme="minorEastAsia" w:hAnsi="Lucida Sans"/>
+          <w:color w:val="444444"/>
+          <w:sz w:val="20"/>
+          <w:szCs w:val="20"/>
+          <w:shd w:val="clear" w:color="auto" w:fill="FFFFFF"/>
+        </w:rPr>
+        <w:t>,</w:t>
+      </w:r>
+      <w:r>
+        <w:rPr>
+          <w:rFonts w:ascii="Lucida Sans" w:eastAsiaTheme="minorEastAsia" w:hAnsi="Lucida Sans"/>
+          <w:color w:val="444444"/>
+          <w:sz w:val="20"/>
+          <w:szCs w:val="20"/>
+          <w:shd w:val="clear" w:color="auto" w:fill="FFFFFF"/>
+        </w:rPr>
+        <w:t xml:space="preserve"> as the</w:t>
+      </w:r>
+      <w:r>
+        <w:rPr>
+          <w:rFonts w:ascii="Lucida Sans" w:eastAsiaTheme="minorEastAsia" w:hAnsi="Lucida Sans"/>
+          <w:color w:val="444444"/>
+          <w:sz w:val="20"/>
+          <w:szCs w:val="20"/>
+          <w:shd w:val="clear" w:color="auto" w:fill="FFFFFF"/>
+        </w:rPr>
+        <w:t xml:space="preserve"> basic</w:t>
+      </w:r>
+      <w:r>
+        <w:rPr>
+          <w:rFonts w:ascii="Lucida Sans" w:eastAsiaTheme="minorEastAsia" w:hAnsi="Lucida Sans"/>
+          <w:color w:val="444444"/>
+          <w:sz w:val="20"/>
+          <w:szCs w:val="20"/>
+          <w:shd w:val="clear" w:color="auto" w:fill="FFFFFF"/>
+        </w:rPr>
+        <w:t xml:space="preserve"> algorithm was well documented. The </w:t>
+      </w:r>
+      <w:r>
+        <w:rPr>
+          <w:rFonts w:ascii="Lucida Sans" w:eastAsiaTheme="minorEastAsia" w:hAnsi="Lucida Sans"/>
+          <w:color w:val="444444"/>
+          <w:sz w:val="20"/>
+          <w:szCs w:val="20"/>
+          <w:shd w:val="clear" w:color="auto" w:fill="FFFFFF"/>
+        </w:rPr>
+        <w:t xml:space="preserve">main </w:t>
+      </w:r>
+      <w:r>
+        <w:rPr>
+          <w:rFonts w:ascii="Lucida Sans" w:eastAsiaTheme="minorEastAsia" w:hAnsi="Lucida Sans"/>
+          <w:color w:val="444444"/>
+          <w:sz w:val="20"/>
+          <w:szCs w:val="20"/>
+          <w:shd w:val="clear" w:color="auto" w:fill="FFFFFF"/>
+        </w:rPr>
+        <w:t xml:space="preserve">difficulties were </w:t>
+      </w:r>
+      <w:r>
+        <w:rPr>
+          <w:rFonts w:ascii="Lucida Sans" w:eastAsiaTheme="minorEastAsia" w:hAnsi="Lucida Sans"/>
+          <w:color w:val="444444"/>
+          <w:sz w:val="20"/>
+          <w:szCs w:val="20"/>
+          <w:shd w:val="clear" w:color="auto" w:fill="FFFFFF"/>
+        </w:rPr>
+        <w:t xml:space="preserve">in fleshing </w:t>
+      </w:r>
+      <w:r>
+        <w:rPr>
+          <w:rFonts w:ascii="Lucida Sans" w:eastAsiaTheme="minorEastAsia" w:hAnsi="Lucida Sans"/>
+          <w:color w:val="444444"/>
+          <w:sz w:val="20"/>
+          <w:szCs w:val="20"/>
+          <w:shd w:val="clear" w:color="auto" w:fill="FFFFFF"/>
+        </w:rPr>
+        <w:t xml:space="preserve">out </w:t>
+      </w:r>
+      <w:r>
+        <w:rPr>
+          <w:rFonts w:ascii="Lucida Sans" w:eastAsiaTheme="minorEastAsia" w:hAnsi="Lucida Sans"/>
+          <w:color w:val="444444"/>
+          <w:sz w:val="20"/>
+          <w:szCs w:val="20"/>
+          <w:shd w:val="clear" w:color="auto" w:fill="FFFFFF"/>
+        </w:rPr>
+        <w:t xml:space="preserve">the </w:t>
+      </w:r>
+      <w:r>
+        <w:rPr>
+          <w:rFonts w:ascii="Lucida Sans" w:eastAsiaTheme="minorEastAsia" w:hAnsi="Lucida Sans"/>
+          <w:color w:val="444444"/>
+          <w:sz w:val="20"/>
+          <w:szCs w:val="20"/>
+          <w:shd w:val="clear" w:color="auto" w:fill="FFFFFF"/>
+        </w:rPr>
+        <w:t>implementation details</w:t>
+      </w:r>
+      <w:r>
+        <w:rPr>
+          <w:rFonts w:ascii="Lucida Sans" w:eastAsiaTheme="minorEastAsia" w:hAnsi="Lucida Sans"/>
+          <w:color w:val="444444"/>
+          <w:sz w:val="20"/>
+          <w:szCs w:val="20"/>
+          <w:shd w:val="clear" w:color="auto" w:fill="FFFFFF"/>
+        </w:rPr>
+        <w:t>,</w:t>
+      </w:r>
+      <w:r>
+        <w:rPr>
+          <w:rFonts w:ascii="Lucida Sans" w:eastAsiaTheme="minorEastAsia" w:hAnsi="Lucida Sans"/>
+          <w:color w:val="444444"/>
+          <w:sz w:val="20"/>
+          <w:szCs w:val="20"/>
+          <w:shd w:val="clear" w:color="auto" w:fill="FFFFFF"/>
+        </w:rPr>
+        <w:t xml:space="preserve"> such as </w:t>
+      </w:r>
+      <w:r>
+        <w:rPr>
+          <w:rFonts w:ascii="Lucida Sans" w:eastAsiaTheme="minorEastAsia" w:hAnsi="Lucida Sans"/>
+          <w:color w:val="444444"/>
+          <w:sz w:val="20"/>
+          <w:szCs w:val="20"/>
+          <w:shd w:val="clear" w:color="auto" w:fill="FFFFFF"/>
+        </w:rPr>
+        <w:t xml:space="preserve">determining which </w:t>
+      </w:r>
+      <w:r>
+        <w:rPr>
+          <w:rFonts w:ascii="Lucida Sans" w:eastAsiaTheme="minorEastAsia" w:hAnsi="Lucida Sans"/>
+          <w:color w:val="444444"/>
+          <w:sz w:val="20"/>
+          <w:szCs w:val="20"/>
+          <w:shd w:val="clear" w:color="auto" w:fill="FFFFFF"/>
+        </w:rPr>
+        <w:t xml:space="preserve">cross products </w:t>
+      </w:r>
+      <w:r>
+        <w:rPr>
+          <w:rFonts w:ascii="Lucida Sans" w:eastAsiaTheme="minorEastAsia" w:hAnsi="Lucida Sans"/>
+          <w:color w:val="444444"/>
+          <w:sz w:val="20"/>
+          <w:szCs w:val="20"/>
+          <w:shd w:val="clear" w:color="auto" w:fill="FFFFFF"/>
+        </w:rPr>
+        <w:t>to compute and how to compare the signs</w:t>
+      </w:r>
+      <w:r>
+        <w:rPr>
+          <w:rFonts w:ascii="Lucida Sans" w:eastAsiaTheme="minorEastAsia" w:hAnsi="Lucida Sans"/>
+          <w:color w:val="444444"/>
+          <w:sz w:val="20"/>
+          <w:szCs w:val="20"/>
+          <w:shd w:val="clear" w:color="auto" w:fill="FFFFFF"/>
+        </w:rPr>
+        <w:t xml:space="preserve">. </w:t>
+      </w:r>
+      <w:r>
+        <w:rPr>
+          <w:rFonts w:ascii="Lucida Sans" w:eastAsiaTheme="minorEastAsia" w:hAnsi="Lucida Sans"/>
+          <w:color w:val="444444"/>
+          <w:sz w:val="20"/>
+          <w:szCs w:val="20"/>
+          <w:shd w:val="clear" w:color="auto" w:fill="FFFFFF"/>
+        </w:rPr>
+        <w:t>Also, o</w:t>
+      </w:r>
+      <w:r>
+        <w:rPr>
+          <w:rFonts w:ascii="Lucida Sans" w:eastAsiaTheme="minorEastAsia" w:hAnsi="Lucida Sans"/>
+          <w:color w:val="444444"/>
+          <w:sz w:val="20"/>
+          <w:szCs w:val="20"/>
+          <w:shd w:val="clear" w:color="auto" w:fill="FFFFFF"/>
+        </w:rPr>
+        <w:t xml:space="preserve">ur implementation </w:t>
+      </w:r>
+      <w:r>
+        <w:rPr>
+          <w:rFonts w:ascii="Lucida Sans" w:eastAsiaTheme="minorEastAsia" w:hAnsi="Lucida Sans"/>
+          <w:color w:val="444444"/>
+          <w:sz w:val="20"/>
+          <w:szCs w:val="20"/>
+          <w:shd w:val="clear" w:color="auto" w:fill="FFFFFF"/>
+        </w:rPr>
+        <w:t xml:space="preserve">initially did </w:t>
+      </w:r>
+      <w:r>
+        <w:rPr>
+          <w:rFonts w:ascii="Lucida Sans" w:eastAsiaTheme="minorEastAsia" w:hAnsi="Lucida Sans"/>
+          <w:color w:val="444444"/>
+          <w:sz w:val="20"/>
+          <w:szCs w:val="20"/>
+          <w:shd w:val="clear" w:color="auto" w:fill="FFFFFF"/>
+        </w:rPr>
+        <w:t xml:space="preserve">not </w:t>
+      </w:r>
+      <w:r>
+        <w:rPr>
+          <w:rFonts w:ascii="Lucida Sans" w:eastAsiaTheme="minorEastAsia" w:hAnsi="Lucida Sans"/>
+          <w:color w:val="444444"/>
+          <w:sz w:val="20"/>
+          <w:szCs w:val="20"/>
+          <w:shd w:val="clear" w:color="auto" w:fill="FFFFFF"/>
+        </w:rPr>
+        <w:t>sort the list of points as they were computed,</w:t>
+      </w:r>
+      <w:r>
+        <w:rPr>
+          <w:rFonts w:ascii="Lucida Sans" w:eastAsiaTheme="minorEastAsia" w:hAnsi="Lucida Sans"/>
+          <w:color w:val="444444"/>
+          <w:sz w:val="20"/>
+          <w:szCs w:val="20"/>
+          <w:shd w:val="clear" w:color="auto" w:fill="FFFFFF"/>
+        </w:rPr>
+        <w:t xml:space="preserve"> so we did need to sort </w:t>
+      </w:r>
+      <w:r>
+        <w:rPr>
+          <w:rFonts w:ascii="Lucida Sans" w:eastAsiaTheme="minorEastAsia" w:hAnsi="Lucida Sans"/>
+          <w:color w:val="444444"/>
+          <w:sz w:val="20"/>
+          <w:szCs w:val="20"/>
+          <w:shd w:val="clear" w:color="auto" w:fill="FFFFFF"/>
+        </w:rPr>
+        <w:t xml:space="preserve">the list </w:t>
+      </w:r>
+      <w:r>
+        <w:rPr>
+          <w:rFonts w:ascii="Lucida Sans" w:eastAsiaTheme="minorEastAsia" w:hAnsi="Lucida Sans"/>
+          <w:color w:val="444444"/>
+          <w:sz w:val="20"/>
+          <w:szCs w:val="20"/>
+          <w:shd w:val="clear" w:color="auto" w:fill="FFFFFF"/>
+        </w:rPr>
+        <w:t>afterwards</w:t>
+      </w:r>
+      <w:r>
+        <w:rPr>
+          <w:rFonts w:ascii="Lucida Sans" w:eastAsiaTheme="minorEastAsia" w:hAnsi="Lucida Sans"/>
+          <w:color w:val="444444"/>
+          <w:sz w:val="20"/>
+          <w:szCs w:val="20"/>
+          <w:shd w:val="clear" w:color="auto" w:fill="FFFFFF"/>
+        </w:rPr>
+        <w:t>.</w:t>
+      </w:r>
+      <w:r>
+        <w:rPr>
+          <w:rFonts w:ascii="Lucida Sans" w:eastAsiaTheme="minorEastAsia" w:hAnsi="Lucida Sans"/>
+          <w:color w:val="444444"/>
+          <w:sz w:val="20"/>
+          <w:szCs w:val="20"/>
+          <w:shd w:val="clear" w:color="auto" w:fill="FFFFFF"/>
+        </w:rPr>
+        <w:t xml:space="preserve"> </w:t>
+      </w:r>
+      <w:r>
+        <w:rPr>
+          <w:rFonts w:ascii="Lucida Sans" w:eastAsiaTheme="minorEastAsia" w:hAnsi="Lucida Sans"/>
+          <w:color w:val="444444"/>
+          <w:sz w:val="20"/>
+          <w:szCs w:val="20"/>
+          <w:shd w:val="clear" w:color="auto" w:fill="FFFFFF"/>
+        </w:rPr>
+        <w:t>W</w:t>
+      </w:r>
+      <w:r>
+        <w:rPr>
+          <w:rFonts w:ascii="Lucida Sans" w:eastAsiaTheme="minorEastAsia" w:hAnsi="Lucida Sans"/>
+          <w:color w:val="444444"/>
+          <w:sz w:val="20"/>
+          <w:szCs w:val="20"/>
+          <w:shd w:val="clear" w:color="auto" w:fill="FFFFFF"/>
+        </w:rPr>
+        <w:t xml:space="preserve">e did </w:t>
+      </w:r>
+      <w:r>
+        <w:rPr>
+          <w:rFonts w:ascii="Lucida Sans" w:eastAsiaTheme="minorEastAsia" w:hAnsi="Lucida Sans"/>
+          <w:color w:val="444444"/>
+          <w:sz w:val="20"/>
+          <w:szCs w:val="20"/>
+          <w:shd w:val="clear" w:color="auto" w:fill="FFFFFF"/>
+        </w:rPr>
+        <w:t xml:space="preserve">this </w:t>
+      </w:r>
+      <w:r>
+        <w:rPr>
+          <w:rFonts w:ascii="Lucida Sans" w:eastAsiaTheme="minorEastAsia" w:hAnsi="Lucida Sans"/>
+          <w:color w:val="444444"/>
+          <w:sz w:val="20"/>
+          <w:szCs w:val="20"/>
+          <w:shd w:val="clear" w:color="auto" w:fill="FFFFFF"/>
+        </w:rPr>
+        <w:t xml:space="preserve">by computing the angle of the different points in relation to the first point and </w:t>
+      </w:r>
+      <w:r>
+        <w:rPr>
+          <w:rFonts w:ascii="Lucida Sans" w:eastAsiaTheme="minorEastAsia" w:hAnsi="Lucida Sans"/>
+          <w:color w:val="444444"/>
+          <w:sz w:val="20"/>
+          <w:szCs w:val="20"/>
+          <w:shd w:val="clear" w:color="auto" w:fill="FFFFFF"/>
+        </w:rPr>
+        <w:t>using the angles to form a counter-</w:t>
+      </w:r>
+      <w:r>
+        <w:rPr>
+          <w:rFonts w:ascii="Lucida Sans" w:eastAsiaTheme="minorEastAsia" w:hAnsi="Lucida Sans"/>
+          <w:color w:val="444444"/>
+          <w:sz w:val="20"/>
+          <w:szCs w:val="20"/>
+          <w:shd w:val="clear" w:color="auto" w:fill="FFFFFF"/>
+        </w:rPr>
+        <w:t>clockwise sorted list.</w:t>
       </w:r>
     </w:p>
     <w:p>
@@ -942,146 +2270,291 @@
           <w:shd w:val="clear" w:color="auto" w:fill="FFFFFF"/>
         </w:rPr>
         <w:tab/>
-        <w:t>Running several test cases we found the performance to be quite good. We were able to run a 10,000</w:t>
-      </w:r>
-      <w:r>
-        <w:rPr>
-          <w:rFonts w:ascii="Lucida Sans" w:eastAsiaTheme="minorEastAsia" w:hAnsi="Lucida Sans"/>
-          <w:color w:val="444444"/>
-          <w:sz w:val="20"/>
-          <w:szCs w:val="20"/>
-          <w:shd w:val="clear" w:color="auto" w:fill="FFFFFF"/>
-        </w:rPr>
-        <w:t>,000 point set in around 18</w:t>
-      </w:r>
-      <w:r>
-        <w:rPr>
-          <w:rFonts w:ascii="Lucida Sans" w:eastAsiaTheme="minorEastAsia" w:hAnsi="Lucida Sans"/>
-          <w:color w:val="444444"/>
-          <w:sz w:val="20"/>
-          <w:szCs w:val="20"/>
-          <w:shd w:val="clear" w:color="auto" w:fill="FFFFFF"/>
-        </w:rPr>
-        <w:t xml:space="preserve"> seconds.</w:t>
-      </w:r>
-      <w:r>
-        <w:rPr>
-          <w:rFonts w:ascii="Lucida Sans" w:eastAsiaTheme="minorEastAsia" w:hAnsi="Lucida Sans"/>
-          <w:color w:val="444444"/>
-          <w:sz w:val="20"/>
-          <w:szCs w:val="20"/>
-          <w:shd w:val="clear" w:color="auto" w:fill="FFFFFF"/>
-        </w:rPr>
-        <w:t xml:space="preserve"> A smaller 1,000,000 point set is computed in a little under 2 seconds. Code profiling indicates that most of the time spent in the code is the parsing of the file. (One profiler indicated that for the 18 second run, 16 seconds were spent parsing the input file). </w:t>
-      </w:r>
-      <w:r>
-        <w:rPr>
-          <w:rFonts w:ascii="Lucida Sans" w:eastAsiaTheme="minorEastAsia" w:hAnsi="Lucida Sans"/>
-          <w:color w:val="444444"/>
-          <w:sz w:val="20"/>
-          <w:szCs w:val="20"/>
-          <w:shd w:val="clear" w:color="auto" w:fill="FFFFFF"/>
-        </w:rPr>
-        <w:t>Even with the time spent parsing the input</w:t>
+      </w:r>
+      <w:r>
+        <w:rPr>
+          <w:rFonts w:ascii="Lucida Sans" w:eastAsiaTheme="minorEastAsia" w:hAnsi="Lucida Sans"/>
+          <w:color w:val="444444"/>
+          <w:sz w:val="20"/>
+          <w:szCs w:val="20"/>
+          <w:shd w:val="clear" w:color="auto" w:fill="FFFFFF"/>
+        </w:rPr>
+        <w:t>After r</w:t>
+      </w:r>
+      <w:r>
+        <w:rPr>
+          <w:rFonts w:ascii="Lucida Sans" w:eastAsiaTheme="minorEastAsia" w:hAnsi="Lucida Sans"/>
+          <w:color w:val="444444"/>
+          <w:sz w:val="20"/>
+          <w:szCs w:val="20"/>
+          <w:shd w:val="clear" w:color="auto" w:fill="FFFFFF"/>
+        </w:rPr>
+        <w:t xml:space="preserve">unning several test cases </w:t>
+      </w:r>
+      <w:r>
+        <w:rPr>
+          <w:rFonts w:ascii="Lucida Sans" w:eastAsiaTheme="minorEastAsia" w:hAnsi="Lucida Sans"/>
+          <w:color w:val="444444"/>
+          <w:sz w:val="20"/>
+          <w:szCs w:val="20"/>
+          <w:shd w:val="clear" w:color="auto" w:fill="FFFFFF"/>
+        </w:rPr>
+        <w:t xml:space="preserve">ranging in size from 50 to 10 million points, </w:t>
+      </w:r>
+      <w:r>
+        <w:rPr>
+          <w:rFonts w:ascii="Lucida Sans" w:eastAsiaTheme="minorEastAsia" w:hAnsi="Lucida Sans"/>
+          <w:color w:val="444444"/>
+          <w:sz w:val="20"/>
+          <w:szCs w:val="20"/>
+          <w:shd w:val="clear" w:color="auto" w:fill="FFFFFF"/>
+        </w:rPr>
+        <w:t xml:space="preserve">we found the performance to be quite </w:t>
+      </w:r>
+      <w:r>
+        <w:rPr>
+          <w:rFonts w:ascii="Lucida Sans" w:eastAsiaTheme="minorEastAsia" w:hAnsi="Lucida Sans"/>
+          <w:color w:val="444444"/>
+          <w:sz w:val="20"/>
+          <w:szCs w:val="20"/>
+          <w:shd w:val="clear" w:color="auto" w:fill="FFFFFF"/>
+        </w:rPr>
+        <w:t>impressive</w:t>
+      </w:r>
+      <w:r>
+        <w:rPr>
+          <w:rFonts w:ascii="Lucida Sans" w:eastAsiaTheme="minorEastAsia" w:hAnsi="Lucida Sans"/>
+          <w:color w:val="444444"/>
+          <w:sz w:val="20"/>
+          <w:szCs w:val="20"/>
+          <w:shd w:val="clear" w:color="auto" w:fill="FFFFFF"/>
+        </w:rPr>
+        <w:t xml:space="preserve">. We were able to </w:t>
+      </w:r>
+      <w:r>
+        <w:rPr>
+          <w:rFonts w:ascii="Lucida Sans" w:eastAsiaTheme="minorEastAsia" w:hAnsi="Lucida Sans"/>
+          <w:color w:val="444444"/>
+          <w:sz w:val="20"/>
+          <w:szCs w:val="20"/>
+          <w:shd w:val="clear" w:color="auto" w:fill="FFFFFF"/>
+        </w:rPr>
+        <w:t xml:space="preserve">compute the convex hull for </w:t>
+      </w:r>
+      <w:r>
+        <w:rPr>
+          <w:rFonts w:ascii="Lucida Sans" w:eastAsiaTheme="minorEastAsia" w:hAnsi="Lucida Sans"/>
+          <w:color w:val="444444"/>
+          <w:sz w:val="20"/>
+          <w:szCs w:val="20"/>
+          <w:shd w:val="clear" w:color="auto" w:fill="FFFFFF"/>
+        </w:rPr>
+        <w:t>10</w:t>
+      </w:r>
+      <w:r>
+        <w:rPr>
+          <w:rFonts w:ascii="Lucida Sans" w:eastAsiaTheme="minorEastAsia" w:hAnsi="Lucida Sans"/>
+          <w:color w:val="444444"/>
+          <w:sz w:val="20"/>
+          <w:szCs w:val="20"/>
+          <w:shd w:val="clear" w:color="auto" w:fill="FFFFFF"/>
+        </w:rPr>
+        <w:t xml:space="preserve"> million</w:t>
+      </w:r>
+      <w:r>
+        <w:rPr>
+          <w:rFonts w:ascii="Lucida Sans" w:eastAsiaTheme="minorEastAsia" w:hAnsi="Lucida Sans"/>
+          <w:color w:val="444444"/>
+          <w:sz w:val="20"/>
+          <w:szCs w:val="20"/>
+          <w:shd w:val="clear" w:color="auto" w:fill="FFFFFF"/>
+        </w:rPr>
+        <w:t xml:space="preserve"> point</w:t>
+      </w:r>
+      <w:r>
+        <w:rPr>
+          <w:rFonts w:ascii="Lucida Sans" w:eastAsiaTheme="minorEastAsia" w:hAnsi="Lucida Sans"/>
+          <w:color w:val="444444"/>
+          <w:sz w:val="20"/>
+          <w:szCs w:val="20"/>
+          <w:shd w:val="clear" w:color="auto" w:fill="FFFFFF"/>
+        </w:rPr>
+        <w:t>s</w:t>
+      </w:r>
+      <w:r>
+        <w:rPr>
+          <w:rFonts w:ascii="Lucida Sans" w:eastAsiaTheme="minorEastAsia" w:hAnsi="Lucida Sans"/>
+          <w:color w:val="444444"/>
+          <w:sz w:val="20"/>
+          <w:szCs w:val="20"/>
+          <w:shd w:val="clear" w:color="auto" w:fill="FFFFFF"/>
+        </w:rPr>
+        <w:t xml:space="preserve"> </w:t>
+      </w:r>
+      <w:r>
+        <w:rPr>
+          <w:rFonts w:ascii="Lucida Sans" w:eastAsiaTheme="minorEastAsia" w:hAnsi="Lucida Sans"/>
+          <w:color w:val="444444"/>
+          <w:sz w:val="20"/>
+          <w:szCs w:val="20"/>
+          <w:shd w:val="clear" w:color="auto" w:fill="FFFFFF"/>
+        </w:rPr>
+        <w:t xml:space="preserve">in under 7 </w:t>
+      </w:r>
+      <w:r>
+        <w:rPr>
+          <w:rFonts w:ascii="Lucida Sans" w:eastAsiaTheme="minorEastAsia" w:hAnsi="Lucida Sans"/>
+          <w:color w:val="444444"/>
+          <w:sz w:val="20"/>
+          <w:szCs w:val="20"/>
+          <w:shd w:val="clear" w:color="auto" w:fill="FFFFFF"/>
+        </w:rPr>
+        <w:t>seconds.</w:t>
+      </w:r>
+      <w:r>
+        <w:rPr>
+          <w:rFonts w:ascii="Lucida Sans" w:eastAsiaTheme="minorEastAsia" w:hAnsi="Lucida Sans"/>
+          <w:color w:val="444444"/>
+          <w:sz w:val="20"/>
+          <w:szCs w:val="20"/>
+          <w:shd w:val="clear" w:color="auto" w:fill="FFFFFF"/>
+        </w:rPr>
+        <w:t xml:space="preserve"> A smaller 1,000,000 point set is computed in </w:t>
+      </w:r>
+      <w:r>
+        <w:rPr>
+          <w:rFonts w:ascii="Lucida Sans" w:eastAsiaTheme="minorEastAsia" w:hAnsi="Lucida Sans"/>
+          <w:color w:val="444444"/>
+          <w:sz w:val="20"/>
+          <w:szCs w:val="20"/>
+          <w:shd w:val="clear" w:color="auto" w:fill="FFFFFF"/>
+        </w:rPr>
+        <w:t>about 0.74 seconds</w:t>
+      </w:r>
+      <w:r>
+        <w:rPr>
+          <w:rFonts w:ascii="Lucida Sans" w:eastAsiaTheme="minorEastAsia" w:hAnsi="Lucida Sans"/>
+          <w:color w:val="444444"/>
+          <w:sz w:val="20"/>
+          <w:szCs w:val="20"/>
+          <w:shd w:val="clear" w:color="auto" w:fill="FFFFFF"/>
+        </w:rPr>
+        <w:t xml:space="preserve">. Code profiling indicates that most of the time spent in the code is the parsing of the </w:t>
+      </w:r>
+      <w:r>
+        <w:rPr>
+          <w:rFonts w:ascii="Lucida Sans" w:eastAsiaTheme="minorEastAsia" w:hAnsi="Lucida Sans"/>
+          <w:color w:val="444444"/>
+          <w:sz w:val="20"/>
+          <w:szCs w:val="20"/>
+          <w:shd w:val="clear" w:color="auto" w:fill="FFFFFF"/>
+        </w:rPr>
+        <w:t xml:space="preserve">input </w:t>
+      </w:r>
+      <w:r>
+        <w:rPr>
+          <w:rFonts w:ascii="Lucida Sans" w:eastAsiaTheme="minorEastAsia" w:hAnsi="Lucida Sans"/>
+          <w:color w:val="444444"/>
+          <w:sz w:val="20"/>
+          <w:szCs w:val="20"/>
+          <w:shd w:val="clear" w:color="auto" w:fill="FFFFFF"/>
+        </w:rPr>
+        <w:t xml:space="preserve">file. (One profiler indicated that for the </w:t>
+      </w:r>
+      <w:r>
+        <w:rPr>
+          <w:rFonts w:ascii="Lucida Sans" w:eastAsiaTheme="minorEastAsia" w:hAnsi="Lucida Sans"/>
+          <w:color w:val="444444"/>
+          <w:sz w:val="20"/>
+          <w:szCs w:val="20"/>
+          <w:shd w:val="clear" w:color="auto" w:fill="FFFFFF"/>
+        </w:rPr>
+        <w:t>7</w:t>
+      </w:r>
+      <w:r>
+        <w:rPr>
+          <w:rFonts w:ascii="Lucida Sans" w:eastAsiaTheme="minorEastAsia" w:hAnsi="Lucida Sans"/>
+          <w:color w:val="444444"/>
+          <w:sz w:val="20"/>
+          <w:szCs w:val="20"/>
+          <w:shd w:val="clear" w:color="auto" w:fill="FFFFFF"/>
+        </w:rPr>
+        <w:t xml:space="preserve"> second run, </w:t>
+      </w:r>
+      <w:r>
+        <w:rPr>
+          <w:rFonts w:ascii="Lucida Sans" w:eastAsiaTheme="minorEastAsia" w:hAnsi="Lucida Sans"/>
+          <w:color w:val="444444"/>
+          <w:sz w:val="20"/>
+          <w:szCs w:val="20"/>
+          <w:shd w:val="clear" w:color="auto" w:fill="FFFFFF"/>
+        </w:rPr>
+        <w:t>6.13</w:t>
+      </w:r>
+      <w:r>
+        <w:rPr>
+          <w:rFonts w:ascii="Lucida Sans" w:eastAsiaTheme="minorEastAsia" w:hAnsi="Lucida Sans"/>
+          <w:color w:val="444444"/>
+          <w:sz w:val="20"/>
+          <w:szCs w:val="20"/>
+          <w:shd w:val="clear" w:color="auto" w:fill="FFFFFF"/>
+        </w:rPr>
+        <w:t xml:space="preserve"> seconds were spent parsing the input file). </w:t>
+      </w:r>
+      <w:r>
+        <w:rPr>
+          <w:rFonts w:ascii="Lucida Sans" w:eastAsiaTheme="minorEastAsia" w:hAnsi="Lucida Sans"/>
+          <w:color w:val="444444"/>
+          <w:sz w:val="20"/>
+          <w:szCs w:val="20"/>
+          <w:shd w:val="clear" w:color="auto" w:fill="FFFFFF"/>
+        </w:rPr>
+        <w:t>Even with the time spent parsing the input, t</w:t>
+      </w:r>
+      <w:r>
+        <w:rPr>
+          <w:rFonts w:ascii="Lucida Sans" w:eastAsiaTheme="minorEastAsia" w:hAnsi="Lucida Sans"/>
+          <w:color w:val="444444"/>
+          <w:sz w:val="20"/>
+          <w:szCs w:val="20"/>
+          <w:shd w:val="clear" w:color="auto" w:fill="FFFFFF"/>
+        </w:rPr>
+        <w:t>he algorithm does seem to li</w:t>
+      </w:r>
+      <w:r>
+        <w:rPr>
+          <w:rFonts w:ascii="Lucida Sans" w:eastAsiaTheme="minorEastAsia" w:hAnsi="Lucida Sans"/>
+          <w:color w:val="444444"/>
+          <w:sz w:val="20"/>
+          <w:szCs w:val="20"/>
+          <w:shd w:val="clear" w:color="auto" w:fill="FFFFFF"/>
+        </w:rPr>
+        <w:t>ve up to its name, and appears to execute in n*</w:t>
+      </w:r>
+      <w:proofErr w:type="gramStart"/>
+      <w:r>
+        <w:rPr>
+          <w:rFonts w:ascii="Lucida Sans" w:eastAsiaTheme="minorEastAsia" w:hAnsi="Lucida Sans"/>
+          <w:color w:val="444444"/>
+          <w:sz w:val="20"/>
+          <w:szCs w:val="20"/>
+          <w:shd w:val="clear" w:color="auto" w:fill="FFFFFF"/>
+        </w:rPr>
+        <w:t>log(</w:t>
+      </w:r>
+      <w:proofErr w:type="gramEnd"/>
+      <w:r>
+        <w:rPr>
+          <w:rFonts w:ascii="Lucida Sans" w:eastAsiaTheme="minorEastAsia" w:hAnsi="Lucida Sans"/>
+          <w:color w:val="444444"/>
+          <w:sz w:val="20"/>
+          <w:szCs w:val="20"/>
+          <w:shd w:val="clear" w:color="auto" w:fill="FFFFFF"/>
+        </w:rPr>
+        <w:t>n) time.</w:t>
       </w:r>
       <w:bookmarkStart w:id="0" w:name="_GoBack"/>
       <w:bookmarkEnd w:id="0"/>
-      <w:r>
-        <w:rPr>
-          <w:rFonts w:ascii="Lucida Sans" w:eastAsiaTheme="minorEastAsia" w:hAnsi="Lucida Sans"/>
-          <w:color w:val="444444"/>
-          <w:sz w:val="20"/>
-          <w:szCs w:val="20"/>
-          <w:shd w:val="clear" w:color="auto" w:fill="FFFFFF"/>
-        </w:rPr>
-        <w:t>, t</w:t>
-      </w:r>
-      <w:r>
-        <w:rPr>
-          <w:rFonts w:ascii="Lucida Sans" w:eastAsiaTheme="minorEastAsia" w:hAnsi="Lucida Sans"/>
-          <w:color w:val="444444"/>
-          <w:sz w:val="20"/>
-          <w:szCs w:val="20"/>
-          <w:shd w:val="clear" w:color="auto" w:fill="FFFFFF"/>
-        </w:rPr>
-        <w:t>he algorithm does seem to li</w:t>
-      </w:r>
-      <w:r>
-        <w:rPr>
-          <w:rFonts w:ascii="Lucida Sans" w:eastAsiaTheme="minorEastAsia" w:hAnsi="Lucida Sans"/>
-          <w:color w:val="444444"/>
-          <w:sz w:val="20"/>
-          <w:szCs w:val="20"/>
-          <w:shd w:val="clear" w:color="auto" w:fill="FFFFFF"/>
-        </w:rPr>
-        <w:t>ve up to its name, and appears to execute in n*log(n) time.</w:t>
-      </w:r>
-      <w:r>
-        <w:rPr>
-          <w:rFonts w:ascii="Lucida Sans" w:eastAsiaTheme="minorEastAsia" w:hAnsi="Lucida Sans"/>
-          <w:color w:val="444444"/>
-          <w:sz w:val="20"/>
-          <w:szCs w:val="20"/>
-          <w:shd w:val="clear" w:color="auto" w:fill="FFFFFF"/>
-        </w:rPr>
-        <w:t xml:space="preserve"> </w:t>
-      </w:r>
-    </w:p>
-    <w:p>
-      <w:pPr>
-        <w:spacing w:line="480" w:lineRule="auto"/>
-        <w:rPr>
-          <w:rFonts w:ascii="Lucida Sans" w:eastAsiaTheme="minorEastAsia" w:hAnsi="Lucida Sans"/>
-          <w:color w:val="444444"/>
-          <w:sz w:val="20"/>
-          <w:szCs w:val="20"/>
-          <w:shd w:val="clear" w:color="auto" w:fill="FFFFFF"/>
-        </w:rPr>
-      </w:pPr>
-    </w:p>
-    <w:p>
-      <w:pPr>
-        <w:spacing w:line="480" w:lineRule="auto"/>
-        <w:rPr>
-          <w:rFonts w:ascii="Lucida Sans" w:eastAsiaTheme="minorEastAsia" w:hAnsi="Lucida Sans"/>
-          <w:color w:val="444444"/>
-          <w:sz w:val="20"/>
-          <w:szCs w:val="20"/>
-          <w:shd w:val="clear" w:color="auto" w:fill="FFFFFF"/>
-        </w:rPr>
-      </w:pPr>
-    </w:p>
-    <w:p>
-      <w:pPr>
-        <w:spacing w:line="480" w:lineRule="auto"/>
-        <w:rPr>
-          <w:rFonts w:ascii="Lucida Sans" w:eastAsiaTheme="minorEastAsia" w:hAnsi="Lucida Sans"/>
-          <w:color w:val="444444"/>
-          <w:sz w:val="20"/>
-          <w:szCs w:val="20"/>
-          <w:shd w:val="clear" w:color="auto" w:fill="FFFFFF"/>
-        </w:rPr>
-      </w:pPr>
-    </w:p>
-    <w:p>
-      <w:pPr>
-        <w:spacing w:line="480" w:lineRule="auto"/>
-        <w:rPr>
-          <w:rFonts w:ascii="Lucida Sans" w:eastAsiaTheme="minorEastAsia" w:hAnsi="Lucida Sans"/>
-          <w:color w:val="444444"/>
-          <w:sz w:val="20"/>
-          <w:szCs w:val="20"/>
-          <w:shd w:val="clear" w:color="auto" w:fill="FFFFFF"/>
-        </w:rPr>
-      </w:pPr>
-    </w:p>
-    <w:p>
-      <w:pPr>
-        <w:spacing w:line="480" w:lineRule="auto"/>
-        <w:rPr>
-          <w:rFonts w:ascii="Lucida Sans" w:eastAsiaTheme="minorEastAsia" w:hAnsi="Lucida Sans"/>
-        </w:rPr>
-      </w:pPr>
     </w:p>
     <w:sectPr>
       <w:pgSz w:w="12240" w:h="15840"/>
@@ -1110,7 +2583,7 @@
       </w:pPr>
     </w:pPrDefault>
   </w:docDefaults>
-  <w:latentStyles w:defLockedState="0" w:defUIPriority="99" w:defSemiHidden="0" w:defUnhideWhenUsed="0" w:defQFormat="0" w:count="380">
+  <w:latentStyles w:defLockedState="0" w:defUIPriority="99" w:defSemiHidden="0" w:defUnhideWhenUsed="0" w:defQFormat="0" w:count="371">
     <w:lsdException w:name="Normal" w:uiPriority="0" w:qFormat="1"/>
     <w:lsdException w:name="heading 1" w:uiPriority="9" w:qFormat="1"/>
     <w:lsdException w:name="heading 2" w:semiHidden="1" w:uiPriority="9" w:unhideWhenUsed="1" w:qFormat="1"/>

</xml_diff>